<commit_message>
ADD:implement inject Statistical code into wasm file and execute this wasm file
</commit_message>
<xml_diff>
--- a/设计文档.docx
+++ b/设计文档.docx
@@ -1005,9 +1005,6 @@
     <w:p>
       <w:pPr>
         <w:ind w:firstLineChars="200" w:firstLine="420"/>
-        <w:rPr>
-          <w:rFonts w:hint="eastAsia"/>
-        </w:rPr>
       </w:pPr>
       <w:r>
         <w:rPr>
@@ -1051,8 +1048,6 @@
         </w:rPr>
         <w:t>计算的来。</w:t>
       </w:r>
-      <w:bookmarkStart w:id="0" w:name="_GoBack"/>
-      <w:bookmarkEnd w:id="0"/>
     </w:p>
     <w:p>
       <w:pPr>
@@ -1181,9 +1176,6 @@
           <w:numId w:val="5"/>
         </w:numPr>
         <w:ind w:firstLineChars="0"/>
-        <w:rPr>
-          <w:rFonts w:hint="eastAsia"/>
-        </w:rPr>
       </w:pPr>
       <w:r>
         <w:rPr>
@@ -1191,6 +1183,4121 @@
         </w:rPr>
         <w:t>然后定义全局常量和变量</w:t>
       </w:r>
+    </w:p>
+    <w:p/>
+    <w:p/>
+    <w:p>
+      <w:pPr>
+        <w:rPr>
+          <w:rFonts w:hint="eastAsia"/>
+        </w:rPr>
+      </w:pPr>
+      <w:r>
+        <w:rPr>
+          <w:rFonts w:hint="eastAsia"/>
+        </w:rPr>
+        <w:t>对emcc自动产生的</w:t>
+      </w:r>
+      <w:r>
+        <w:t>T</w:t>
+      </w:r>
+      <w:r>
+        <w:rPr>
+          <w:rFonts w:hint="eastAsia"/>
+        </w:rPr>
+        <w:t>est</w:t>
+      </w:r>
+      <w:r>
+        <w:t xml:space="preserve">.js </w:t>
+      </w:r>
+      <w:r>
+        <w:rPr>
+          <w:rFonts w:hint="eastAsia"/>
+        </w:rPr>
+        <w:t>关键修改点：</w:t>
+      </w:r>
+    </w:p>
+    <w:p>
+      <w:r>
+        <w:t>1642</w:t>
+      </w:r>
+      <w:r>
+        <w:rPr>
+          <w:rFonts w:hint="eastAsia"/>
+        </w:rPr>
+        <w:t>行</w:t>
+      </w:r>
+    </w:p>
+    <w:p>
+      <w:r>
+        <w:rPr>
+          <w:rFonts w:hint="eastAsia"/>
+        </w:rPr>
+        <w:t>1576行</w:t>
+      </w:r>
+    </w:p>
+    <w:p>
+      <w:pPr>
+        <w:rPr>
+          <w:rFonts w:hint="eastAsia"/>
+        </w:rPr>
+      </w:pPr>
+      <w:r>
+        <w:rPr>
+          <w:rFonts w:hint="eastAsia"/>
+        </w:rPr>
+        <w:t>最核心的两个更改地方：</w:t>
+      </w:r>
+    </w:p>
+    <w:p>
+      <w:pPr>
+        <w:rPr>
+          <w:rFonts w:hint="eastAsia"/>
+        </w:rPr>
+      </w:pPr>
+      <w:r>
+        <w:rPr>
+          <w:rFonts w:hint="eastAsia"/>
+        </w:rPr>
+        <w:t>1645行：</w:t>
+      </w:r>
+    </w:p>
+    <w:p>
+      <w:pPr>
+        <w:widowControl/>
+        <w:shd w:val="clear" w:color="auto" w:fill="1E1E1E"/>
+        <w:spacing w:line="270" w:lineRule="atLeast"/>
+        <w:jc w:val="left"/>
+      </w:pPr>
+      <w:r>
+        <w:rPr>
+          <w:rFonts w:ascii="Menlo" w:eastAsia="宋体" w:hAnsi="Menlo" w:cs="Menlo"/>
+          <w:color w:val="C586C0"/>
+          <w:kern w:val="0"/>
+          <w:sz w:val="18"/>
+          <w:szCs w:val="18"/>
+        </w:rPr>
+        <w:t>return</w:t>
+      </w:r>
+      <w:r>
+        <w:rPr>
+          <w:rFonts w:ascii="Menlo" w:eastAsia="宋体" w:hAnsi="Menlo" w:cs="Menlo"/>
+          <w:color w:val="D4D4D4"/>
+          <w:kern w:val="0"/>
+          <w:sz w:val="18"/>
+          <w:szCs w:val="18"/>
+        </w:rPr>
+        <w:t xml:space="preserve"> </w:t>
+      </w:r>
+      <w:r>
+        <w:rPr>
+          <w:rFonts w:ascii="Menlo" w:eastAsia="宋体" w:hAnsi="Menlo" w:cs="Menlo"/>
+          <w:color w:val="9CDCFE"/>
+          <w:kern w:val="0"/>
+          <w:sz w:val="18"/>
+          <w:szCs w:val="18"/>
+        </w:rPr>
+        <w:t>WebAssembly</w:t>
+      </w:r>
+      <w:r>
+        <w:rPr>
+          <w:rFonts w:ascii="Menlo" w:eastAsia="宋体" w:hAnsi="Menlo" w:cs="Menlo"/>
+          <w:color w:val="D4D4D4"/>
+          <w:kern w:val="0"/>
+          <w:sz w:val="18"/>
+          <w:szCs w:val="18"/>
+        </w:rPr>
+        <w:t>.</w:t>
+      </w:r>
+      <w:r>
+        <w:rPr>
+          <w:rFonts w:ascii="Menlo" w:eastAsia="宋体" w:hAnsi="Menlo" w:cs="Menlo"/>
+          <w:color w:val="DCDCAA"/>
+          <w:kern w:val="0"/>
+          <w:sz w:val="18"/>
+          <w:szCs w:val="18"/>
+        </w:rPr>
+        <w:t>instantiate</w:t>
+      </w:r>
+      <w:r>
+        <w:rPr>
+          <w:rFonts w:ascii="Menlo" w:eastAsia="宋体" w:hAnsi="Menlo" w:cs="Menlo"/>
+          <w:color w:val="D4D4D4"/>
+          <w:kern w:val="0"/>
+          <w:sz w:val="18"/>
+          <w:szCs w:val="18"/>
+        </w:rPr>
+        <w:t>(binary, info);</w:t>
+      </w:r>
+    </w:p>
+    <w:p>
+      <w:r>
+        <w:t>1656</w:t>
+      </w:r>
+      <w:r>
+        <w:rPr>
+          <w:rFonts w:hint="eastAsia"/>
+        </w:rPr>
+        <w:t>行</w:t>
+      </w:r>
+      <w:r>
+        <w:rPr>
+          <w:rFonts w:hint="eastAsia"/>
+        </w:rPr>
+        <w:t>：</w:t>
+      </w:r>
+    </w:p>
+    <w:p>
+      <w:pPr>
+        <w:widowControl/>
+        <w:shd w:val="clear" w:color="auto" w:fill="1E1E1E"/>
+        <w:spacing w:line="270" w:lineRule="atLeast"/>
+        <w:jc w:val="left"/>
+        <w:rPr>
+          <w:rFonts w:ascii="Menlo" w:eastAsia="宋体" w:hAnsi="Menlo" w:cs="Menlo"/>
+          <w:color w:val="D4D4D4"/>
+          <w:kern w:val="0"/>
+          <w:sz w:val="18"/>
+          <w:szCs w:val="18"/>
+        </w:rPr>
+      </w:pPr>
+      <w:r>
+        <w:rPr>
+          <w:rFonts w:ascii="Menlo" w:eastAsia="宋体" w:hAnsi="Menlo" w:cs="Menlo"/>
+          <w:color w:val="9CDCFE"/>
+          <w:kern w:val="0"/>
+          <w:sz w:val="18"/>
+          <w:szCs w:val="18"/>
+        </w:rPr>
+        <w:t>WebAssembly</w:t>
+      </w:r>
+      <w:r>
+        <w:rPr>
+          <w:rFonts w:ascii="Menlo" w:eastAsia="宋体" w:hAnsi="Menlo" w:cs="Menlo"/>
+          <w:color w:val="D4D4D4"/>
+          <w:kern w:val="0"/>
+          <w:sz w:val="18"/>
+          <w:szCs w:val="18"/>
+        </w:rPr>
+        <w:t>.</w:t>
+      </w:r>
+      <w:r>
+        <w:rPr>
+          <w:rFonts w:ascii="Menlo" w:eastAsia="宋体" w:hAnsi="Menlo" w:cs="Menlo"/>
+          <w:color w:val="DCDCAA"/>
+          <w:kern w:val="0"/>
+          <w:sz w:val="18"/>
+          <w:szCs w:val="18"/>
+        </w:rPr>
+        <w:t>instantiateStreaming</w:t>
+      </w:r>
+      <w:r>
+        <w:rPr>
+          <w:rFonts w:ascii="Menlo" w:eastAsia="宋体" w:hAnsi="Menlo" w:cs="Menlo"/>
+          <w:color w:val="D4D4D4"/>
+          <w:kern w:val="0"/>
+          <w:sz w:val="18"/>
+          <w:szCs w:val="18"/>
+        </w:rPr>
+        <w:t>(</w:t>
+      </w:r>
+      <w:r>
+        <w:rPr>
+          <w:rFonts w:ascii="Menlo" w:eastAsia="宋体" w:hAnsi="Menlo" w:cs="Menlo"/>
+          <w:color w:val="DCDCAA"/>
+          <w:kern w:val="0"/>
+          <w:sz w:val="18"/>
+          <w:szCs w:val="18"/>
+        </w:rPr>
+        <w:t>fetch</w:t>
+      </w:r>
+      <w:r>
+        <w:rPr>
+          <w:rFonts w:ascii="Menlo" w:eastAsia="宋体" w:hAnsi="Menlo" w:cs="Menlo"/>
+          <w:color w:val="D4D4D4"/>
+          <w:kern w:val="0"/>
+          <w:sz w:val="18"/>
+          <w:szCs w:val="18"/>
+        </w:rPr>
+        <w:t xml:space="preserve">(wasmBinaryFile, { credentials: </w:t>
+      </w:r>
+      <w:r>
+        <w:rPr>
+          <w:rFonts w:ascii="Menlo" w:eastAsia="宋体" w:hAnsi="Menlo" w:cs="Menlo"/>
+          <w:color w:val="CE9178"/>
+          <w:kern w:val="0"/>
+          <w:sz w:val="18"/>
+          <w:szCs w:val="18"/>
+        </w:rPr>
+        <w:t>'same-origin'</w:t>
+      </w:r>
+      <w:r>
+        <w:rPr>
+          <w:rFonts w:ascii="Menlo" w:eastAsia="宋体" w:hAnsi="Menlo" w:cs="Menlo"/>
+          <w:color w:val="D4D4D4"/>
+          <w:kern w:val="0"/>
+          <w:sz w:val="18"/>
+          <w:szCs w:val="18"/>
+        </w:rPr>
+        <w:t xml:space="preserve"> }), info)</w:t>
+      </w:r>
+    </w:p>
+    <w:p/>
+    <w:p>
+      <w:r>
+        <w:rPr>
+          <w:rFonts w:hint="eastAsia"/>
+        </w:rPr>
+        <w:t>导入的外部对象</w:t>
+      </w:r>
+    </w:p>
+    <w:p>
+      <w:pPr>
+        <w:widowControl/>
+        <w:shd w:val="clear" w:color="auto" w:fill="1E1E1E"/>
+        <w:spacing w:line="270" w:lineRule="atLeast"/>
+        <w:jc w:val="left"/>
+        <w:rPr>
+          <w:rFonts w:ascii="Menlo" w:eastAsia="宋体" w:hAnsi="Menlo" w:cs="Menlo"/>
+          <w:color w:val="D4D4D4"/>
+          <w:kern w:val="0"/>
+          <w:sz w:val="18"/>
+          <w:szCs w:val="18"/>
+        </w:rPr>
+      </w:pPr>
+      <w:r>
+        <w:rPr>
+          <w:rFonts w:ascii="Menlo" w:eastAsia="宋体" w:hAnsi="Menlo" w:cs="Menlo"/>
+          <w:color w:val="D4D4D4"/>
+          <w:kern w:val="0"/>
+          <w:sz w:val="18"/>
+          <w:szCs w:val="18"/>
+        </w:rPr>
+        <w:t xml:space="preserve">  </w:t>
+      </w:r>
+      <w:r>
+        <w:rPr>
+          <w:rFonts w:ascii="Menlo" w:eastAsia="宋体" w:hAnsi="Menlo" w:cs="Menlo"/>
+          <w:color w:val="569CD6"/>
+          <w:kern w:val="0"/>
+          <w:sz w:val="18"/>
+          <w:szCs w:val="18"/>
+        </w:rPr>
+        <w:t>var</w:t>
+      </w:r>
+      <w:r>
+        <w:rPr>
+          <w:rFonts w:ascii="Menlo" w:eastAsia="宋体" w:hAnsi="Menlo" w:cs="Menlo"/>
+          <w:color w:val="D4D4D4"/>
+          <w:kern w:val="0"/>
+          <w:sz w:val="18"/>
+          <w:szCs w:val="18"/>
+        </w:rPr>
+        <w:t xml:space="preserve"> info = {</w:t>
+      </w:r>
+    </w:p>
+    <w:p>
+      <w:pPr>
+        <w:widowControl/>
+        <w:shd w:val="clear" w:color="auto" w:fill="1E1E1E"/>
+        <w:spacing w:line="270" w:lineRule="atLeast"/>
+        <w:jc w:val="left"/>
+        <w:rPr>
+          <w:rFonts w:ascii="Menlo" w:eastAsia="宋体" w:hAnsi="Menlo" w:cs="Menlo"/>
+          <w:color w:val="D4D4D4"/>
+          <w:kern w:val="0"/>
+          <w:sz w:val="18"/>
+          <w:szCs w:val="18"/>
+        </w:rPr>
+      </w:pPr>
+      <w:r>
+        <w:rPr>
+          <w:rFonts w:ascii="Menlo" w:eastAsia="宋体" w:hAnsi="Menlo" w:cs="Menlo"/>
+          <w:color w:val="D4D4D4"/>
+          <w:kern w:val="0"/>
+          <w:sz w:val="18"/>
+          <w:szCs w:val="18"/>
+        </w:rPr>
+        <w:t xml:space="preserve">    </w:t>
+      </w:r>
+      <w:r>
+        <w:rPr>
+          <w:rFonts w:ascii="Menlo" w:eastAsia="宋体" w:hAnsi="Menlo" w:cs="Menlo"/>
+          <w:color w:val="CE9178"/>
+          <w:kern w:val="0"/>
+          <w:sz w:val="18"/>
+          <w:szCs w:val="18"/>
+        </w:rPr>
+        <w:t>'global'</w:t>
+      </w:r>
+      <w:r>
+        <w:rPr>
+          <w:rFonts w:ascii="Menlo" w:eastAsia="宋体" w:hAnsi="Menlo" w:cs="Menlo"/>
+          <w:color w:val="D4D4D4"/>
+          <w:kern w:val="0"/>
+          <w:sz w:val="18"/>
+          <w:szCs w:val="18"/>
+        </w:rPr>
+        <w:t xml:space="preserve">: </w:t>
+      </w:r>
+      <w:r>
+        <w:rPr>
+          <w:rFonts w:ascii="Menlo" w:eastAsia="宋体" w:hAnsi="Menlo" w:cs="Menlo"/>
+          <w:color w:val="569CD6"/>
+          <w:kern w:val="0"/>
+          <w:sz w:val="18"/>
+          <w:szCs w:val="18"/>
+        </w:rPr>
+        <w:t>null</w:t>
+      </w:r>
+      <w:r>
+        <w:rPr>
+          <w:rFonts w:ascii="Menlo" w:eastAsia="宋体" w:hAnsi="Menlo" w:cs="Menlo"/>
+          <w:color w:val="D4D4D4"/>
+          <w:kern w:val="0"/>
+          <w:sz w:val="18"/>
+          <w:szCs w:val="18"/>
+        </w:rPr>
+        <w:t>,</w:t>
+      </w:r>
+    </w:p>
+    <w:p>
+      <w:pPr>
+        <w:widowControl/>
+        <w:shd w:val="clear" w:color="auto" w:fill="1E1E1E"/>
+        <w:spacing w:line="270" w:lineRule="atLeast"/>
+        <w:jc w:val="left"/>
+        <w:rPr>
+          <w:rFonts w:ascii="Menlo" w:eastAsia="宋体" w:hAnsi="Menlo" w:cs="Menlo"/>
+          <w:color w:val="D4D4D4"/>
+          <w:kern w:val="0"/>
+          <w:sz w:val="18"/>
+          <w:szCs w:val="18"/>
+        </w:rPr>
+      </w:pPr>
+      <w:r>
+        <w:rPr>
+          <w:rFonts w:ascii="Menlo" w:eastAsia="宋体" w:hAnsi="Menlo" w:cs="Menlo"/>
+          <w:color w:val="D4D4D4"/>
+          <w:kern w:val="0"/>
+          <w:sz w:val="18"/>
+          <w:szCs w:val="18"/>
+        </w:rPr>
+        <w:t xml:space="preserve">    </w:t>
+      </w:r>
+      <w:r>
+        <w:rPr>
+          <w:rFonts w:ascii="Menlo" w:eastAsia="宋体" w:hAnsi="Menlo" w:cs="Menlo"/>
+          <w:color w:val="CE9178"/>
+          <w:kern w:val="0"/>
+          <w:sz w:val="18"/>
+          <w:szCs w:val="18"/>
+        </w:rPr>
+        <w:t>'env'</w:t>
+      </w:r>
+      <w:r>
+        <w:rPr>
+          <w:rFonts w:ascii="Menlo" w:eastAsia="宋体" w:hAnsi="Menlo" w:cs="Menlo"/>
+          <w:color w:val="D4D4D4"/>
+          <w:kern w:val="0"/>
+          <w:sz w:val="18"/>
+          <w:szCs w:val="18"/>
+        </w:rPr>
+        <w:t xml:space="preserve">: </w:t>
+      </w:r>
+      <w:r>
+        <w:rPr>
+          <w:rFonts w:ascii="Menlo" w:eastAsia="宋体" w:hAnsi="Menlo" w:cs="Menlo"/>
+          <w:color w:val="569CD6"/>
+          <w:kern w:val="0"/>
+          <w:sz w:val="18"/>
+          <w:szCs w:val="18"/>
+        </w:rPr>
+        <w:t>null</w:t>
+      </w:r>
+      <w:r>
+        <w:rPr>
+          <w:rFonts w:ascii="Menlo" w:eastAsia="宋体" w:hAnsi="Menlo" w:cs="Menlo"/>
+          <w:color w:val="D4D4D4"/>
+          <w:kern w:val="0"/>
+          <w:sz w:val="18"/>
+          <w:szCs w:val="18"/>
+        </w:rPr>
+        <w:t>,</w:t>
+      </w:r>
+    </w:p>
+    <w:p>
+      <w:pPr>
+        <w:widowControl/>
+        <w:shd w:val="clear" w:color="auto" w:fill="1E1E1E"/>
+        <w:spacing w:line="270" w:lineRule="atLeast"/>
+        <w:jc w:val="left"/>
+        <w:rPr>
+          <w:rFonts w:ascii="Menlo" w:eastAsia="宋体" w:hAnsi="Menlo" w:cs="Menlo"/>
+          <w:color w:val="D4D4D4"/>
+          <w:kern w:val="0"/>
+          <w:sz w:val="18"/>
+          <w:szCs w:val="18"/>
+        </w:rPr>
+      </w:pPr>
+      <w:r>
+        <w:rPr>
+          <w:rFonts w:ascii="Menlo" w:eastAsia="宋体" w:hAnsi="Menlo" w:cs="Menlo"/>
+          <w:color w:val="D4D4D4"/>
+          <w:kern w:val="0"/>
+          <w:sz w:val="18"/>
+          <w:szCs w:val="18"/>
+        </w:rPr>
+        <w:t xml:space="preserve">    </w:t>
+      </w:r>
+      <w:r>
+        <w:rPr>
+          <w:rFonts w:ascii="Menlo" w:eastAsia="宋体" w:hAnsi="Menlo" w:cs="Menlo"/>
+          <w:color w:val="CE9178"/>
+          <w:kern w:val="0"/>
+          <w:sz w:val="18"/>
+          <w:szCs w:val="18"/>
+        </w:rPr>
+        <w:t>'asm2wasm'</w:t>
+      </w:r>
+      <w:r>
+        <w:rPr>
+          <w:rFonts w:ascii="Menlo" w:eastAsia="宋体" w:hAnsi="Menlo" w:cs="Menlo"/>
+          <w:color w:val="D4D4D4"/>
+          <w:kern w:val="0"/>
+          <w:sz w:val="18"/>
+          <w:szCs w:val="18"/>
+        </w:rPr>
+        <w:t>: asm2wasmImports,</w:t>
+      </w:r>
+    </w:p>
+    <w:p>
+      <w:pPr>
+        <w:widowControl/>
+        <w:shd w:val="clear" w:color="auto" w:fill="1E1E1E"/>
+        <w:spacing w:line="270" w:lineRule="atLeast"/>
+        <w:jc w:val="left"/>
+        <w:rPr>
+          <w:rFonts w:ascii="Menlo" w:eastAsia="宋体" w:hAnsi="Menlo" w:cs="Menlo"/>
+          <w:color w:val="D4D4D4"/>
+          <w:kern w:val="0"/>
+          <w:sz w:val="18"/>
+          <w:szCs w:val="18"/>
+        </w:rPr>
+      </w:pPr>
+      <w:r>
+        <w:rPr>
+          <w:rFonts w:ascii="Menlo" w:eastAsia="宋体" w:hAnsi="Menlo" w:cs="Menlo"/>
+          <w:color w:val="D4D4D4"/>
+          <w:kern w:val="0"/>
+          <w:sz w:val="18"/>
+          <w:szCs w:val="18"/>
+        </w:rPr>
+        <w:t xml:space="preserve">    </w:t>
+      </w:r>
+      <w:r>
+        <w:rPr>
+          <w:rFonts w:ascii="Menlo" w:eastAsia="宋体" w:hAnsi="Menlo" w:cs="Menlo"/>
+          <w:color w:val="CE9178"/>
+          <w:kern w:val="0"/>
+          <w:sz w:val="18"/>
+          <w:szCs w:val="18"/>
+        </w:rPr>
+        <w:t>'parent'</w:t>
+      </w:r>
+      <w:r>
+        <w:rPr>
+          <w:rFonts w:ascii="Menlo" w:eastAsia="宋体" w:hAnsi="Menlo" w:cs="Menlo"/>
+          <w:color w:val="D4D4D4"/>
+          <w:kern w:val="0"/>
+          <w:sz w:val="18"/>
+          <w:szCs w:val="18"/>
+        </w:rPr>
+        <w:t xml:space="preserve">: Module </w:t>
+      </w:r>
+      <w:r>
+        <w:rPr>
+          <w:rFonts w:ascii="Menlo" w:eastAsia="宋体" w:hAnsi="Menlo" w:cs="Menlo"/>
+          <w:color w:val="608B4E"/>
+          <w:kern w:val="0"/>
+          <w:sz w:val="18"/>
+          <w:szCs w:val="18"/>
+        </w:rPr>
+        <w:t>// Module inside wasm-js.cpp refers to wasm-js.cpp; this allows access to the outside program.</w:t>
+      </w:r>
+    </w:p>
+    <w:p>
+      <w:pPr>
+        <w:widowControl/>
+        <w:shd w:val="clear" w:color="auto" w:fill="1E1E1E"/>
+        <w:spacing w:line="270" w:lineRule="atLeast"/>
+        <w:jc w:val="left"/>
+        <w:rPr>
+          <w:rFonts w:ascii="Menlo" w:eastAsia="宋体" w:hAnsi="Menlo" w:cs="Menlo"/>
+          <w:color w:val="D4D4D4"/>
+          <w:kern w:val="0"/>
+          <w:sz w:val="18"/>
+          <w:szCs w:val="18"/>
+        </w:rPr>
+      </w:pPr>
+      <w:r>
+        <w:rPr>
+          <w:rFonts w:ascii="Menlo" w:eastAsia="宋体" w:hAnsi="Menlo" w:cs="Menlo"/>
+          <w:color w:val="D4D4D4"/>
+          <w:kern w:val="0"/>
+          <w:sz w:val="18"/>
+          <w:szCs w:val="18"/>
+        </w:rPr>
+        <w:t xml:space="preserve">  };</w:t>
+      </w:r>
+    </w:p>
+    <w:p>
+      <w:pPr>
+        <w:rPr>
+          <w:rFonts w:hint="eastAsia"/>
+        </w:rPr>
+      </w:pPr>
+      <w:r>
+        <w:rPr>
+          <w:rFonts w:hint="eastAsia"/>
+        </w:rPr>
+        <w:t>添加：</w:t>
+      </w:r>
+    </w:p>
+    <w:p>
+      <w:pPr>
+        <w:widowControl/>
+        <w:shd w:val="clear" w:color="auto" w:fill="1E1E1E"/>
+        <w:spacing w:line="270" w:lineRule="atLeast"/>
+        <w:jc w:val="left"/>
+        <w:rPr>
+          <w:rFonts w:ascii="Menlo" w:eastAsia="宋体" w:hAnsi="Menlo" w:cs="Menlo"/>
+          <w:color w:val="D4D4D4"/>
+          <w:kern w:val="0"/>
+          <w:sz w:val="18"/>
+          <w:szCs w:val="18"/>
+        </w:rPr>
+      </w:pPr>
+      <w:r>
+        <w:rPr>
+          <w:rFonts w:ascii="Menlo" w:eastAsia="宋体" w:hAnsi="Menlo" w:cs="Menlo"/>
+          <w:color w:val="608B4E"/>
+          <w:kern w:val="0"/>
+          <w:sz w:val="18"/>
+          <w:szCs w:val="18"/>
+        </w:rPr>
+        <w:t>//Add wasm meters by lmh --20181016</w:t>
+      </w:r>
+    </w:p>
+    <w:p>
+      <w:pPr>
+        <w:widowControl/>
+        <w:shd w:val="clear" w:color="auto" w:fill="1E1E1E"/>
+        <w:spacing w:line="270" w:lineRule="atLeast"/>
+        <w:jc w:val="left"/>
+        <w:rPr>
+          <w:rFonts w:ascii="Menlo" w:eastAsia="宋体" w:hAnsi="Menlo" w:cs="Menlo"/>
+          <w:color w:val="D4D4D4"/>
+          <w:kern w:val="0"/>
+          <w:sz w:val="18"/>
+          <w:szCs w:val="18"/>
+        </w:rPr>
+      </w:pPr>
+      <w:r>
+        <w:rPr>
+          <w:rFonts w:ascii="Menlo" w:eastAsia="宋体" w:hAnsi="Menlo" w:cs="Menlo"/>
+          <w:color w:val="D4D4D4"/>
+          <w:kern w:val="0"/>
+          <w:sz w:val="18"/>
+          <w:szCs w:val="18"/>
+        </w:rPr>
+        <w:t>                </w:t>
+      </w:r>
+      <w:r>
+        <w:rPr>
+          <w:rFonts w:ascii="Menlo" w:eastAsia="宋体" w:hAnsi="Menlo" w:cs="Menlo"/>
+          <w:color w:val="CE9178"/>
+          <w:kern w:val="0"/>
+          <w:sz w:val="18"/>
+          <w:szCs w:val="18"/>
+        </w:rPr>
+        <w:t>'metering'</w:t>
+      </w:r>
+      <w:r>
+        <w:rPr>
+          <w:rFonts w:ascii="Menlo" w:eastAsia="宋体" w:hAnsi="Menlo" w:cs="Menlo"/>
+          <w:color w:val="D4D4D4"/>
+          <w:kern w:val="0"/>
+          <w:sz w:val="18"/>
+          <w:szCs w:val="18"/>
+        </w:rPr>
+        <w:t>: {</w:t>
+      </w:r>
+    </w:p>
+    <w:p>
+      <w:pPr>
+        <w:widowControl/>
+        <w:shd w:val="clear" w:color="auto" w:fill="1E1E1E"/>
+        <w:spacing w:line="270" w:lineRule="atLeast"/>
+        <w:jc w:val="left"/>
+        <w:rPr>
+          <w:rFonts w:ascii="Menlo" w:eastAsia="宋体" w:hAnsi="Menlo" w:cs="Menlo"/>
+          <w:color w:val="D4D4D4"/>
+          <w:kern w:val="0"/>
+          <w:sz w:val="18"/>
+          <w:szCs w:val="18"/>
+        </w:rPr>
+      </w:pPr>
+      <w:r>
+        <w:rPr>
+          <w:rFonts w:ascii="Menlo" w:eastAsia="宋体" w:hAnsi="Menlo" w:cs="Menlo"/>
+          <w:color w:val="D4D4D4"/>
+          <w:kern w:val="0"/>
+          <w:sz w:val="18"/>
+          <w:szCs w:val="18"/>
+        </w:rPr>
+        <w:t>                    </w:t>
+      </w:r>
+      <w:r>
+        <w:rPr>
+          <w:rFonts w:ascii="Menlo" w:eastAsia="宋体" w:hAnsi="Menlo" w:cs="Menlo"/>
+          <w:color w:val="CE9178"/>
+          <w:kern w:val="0"/>
+          <w:sz w:val="18"/>
+          <w:szCs w:val="18"/>
+        </w:rPr>
+        <w:t>'</w:t>
+      </w:r>
+      <w:r>
+        <w:rPr>
+          <w:rFonts w:ascii="Menlo" w:eastAsia="宋体" w:hAnsi="Menlo" w:cs="Menlo"/>
+          <w:color w:val="DCDCAA"/>
+          <w:kern w:val="0"/>
+          <w:sz w:val="18"/>
+          <w:szCs w:val="18"/>
+        </w:rPr>
+        <w:t>usegas</w:t>
+      </w:r>
+      <w:r>
+        <w:rPr>
+          <w:rFonts w:ascii="Menlo" w:eastAsia="宋体" w:hAnsi="Menlo" w:cs="Menlo"/>
+          <w:color w:val="CE9178"/>
+          <w:kern w:val="0"/>
+          <w:sz w:val="18"/>
+          <w:szCs w:val="18"/>
+        </w:rPr>
+        <w:t>'</w:t>
+      </w:r>
+      <w:r>
+        <w:rPr>
+          <w:rFonts w:ascii="Menlo" w:eastAsia="宋体" w:hAnsi="Menlo" w:cs="Menlo"/>
+          <w:color w:val="D4D4D4"/>
+          <w:kern w:val="0"/>
+          <w:sz w:val="18"/>
+          <w:szCs w:val="18"/>
+        </w:rPr>
+        <w:t>: (</w:t>
+      </w:r>
+      <w:r>
+        <w:rPr>
+          <w:rFonts w:ascii="Menlo" w:eastAsia="宋体" w:hAnsi="Menlo" w:cs="Menlo"/>
+          <w:color w:val="9CDCFE"/>
+          <w:kern w:val="0"/>
+          <w:sz w:val="18"/>
+          <w:szCs w:val="18"/>
+        </w:rPr>
+        <w:t>gas</w:t>
+      </w:r>
+      <w:r>
+        <w:rPr>
+          <w:rFonts w:ascii="Menlo" w:eastAsia="宋体" w:hAnsi="Menlo" w:cs="Menlo"/>
+          <w:color w:val="D4D4D4"/>
+          <w:kern w:val="0"/>
+          <w:sz w:val="18"/>
+          <w:szCs w:val="18"/>
+        </w:rPr>
+        <w:t xml:space="preserve">) </w:t>
+      </w:r>
+      <w:r>
+        <w:rPr>
+          <w:rFonts w:ascii="Menlo" w:eastAsia="宋体" w:hAnsi="Menlo" w:cs="Menlo"/>
+          <w:color w:val="569CD6"/>
+          <w:kern w:val="0"/>
+          <w:sz w:val="18"/>
+          <w:szCs w:val="18"/>
+        </w:rPr>
+        <w:t>=&gt;</w:t>
+      </w:r>
+      <w:r>
+        <w:rPr>
+          <w:rFonts w:ascii="Menlo" w:eastAsia="宋体" w:hAnsi="Menlo" w:cs="Menlo"/>
+          <w:color w:val="D4D4D4"/>
+          <w:kern w:val="0"/>
+          <w:sz w:val="18"/>
+          <w:szCs w:val="18"/>
+        </w:rPr>
+        <w:t xml:space="preserve"> {</w:t>
+      </w:r>
+    </w:p>
+    <w:p>
+      <w:pPr>
+        <w:widowControl/>
+        <w:shd w:val="clear" w:color="auto" w:fill="1E1E1E"/>
+        <w:spacing w:line="270" w:lineRule="atLeast"/>
+        <w:jc w:val="left"/>
+        <w:rPr>
+          <w:rFonts w:ascii="Menlo" w:eastAsia="宋体" w:hAnsi="Menlo" w:cs="Menlo"/>
+          <w:color w:val="D4D4D4"/>
+          <w:kern w:val="0"/>
+          <w:sz w:val="18"/>
+          <w:szCs w:val="18"/>
+        </w:rPr>
+      </w:pPr>
+      <w:r>
+        <w:rPr>
+          <w:rFonts w:ascii="Menlo" w:eastAsia="宋体" w:hAnsi="Menlo" w:cs="Menlo"/>
+          <w:color w:val="D4D4D4"/>
+          <w:kern w:val="0"/>
+          <w:sz w:val="18"/>
+          <w:szCs w:val="18"/>
+        </w:rPr>
+        <w:t>                      gasUsed += gas</w:t>
+      </w:r>
+    </w:p>
+    <w:p>
+      <w:pPr>
+        <w:widowControl/>
+        <w:shd w:val="clear" w:color="auto" w:fill="1E1E1E"/>
+        <w:spacing w:line="270" w:lineRule="atLeast"/>
+        <w:jc w:val="left"/>
+        <w:rPr>
+          <w:rFonts w:ascii="Menlo" w:eastAsia="宋体" w:hAnsi="Menlo" w:cs="Menlo"/>
+          <w:color w:val="D4D4D4"/>
+          <w:kern w:val="0"/>
+          <w:sz w:val="18"/>
+          <w:szCs w:val="18"/>
+        </w:rPr>
+      </w:pPr>
+      <w:r>
+        <w:rPr>
+          <w:rFonts w:ascii="Menlo" w:eastAsia="宋体" w:hAnsi="Menlo" w:cs="Menlo"/>
+          <w:color w:val="D4D4D4"/>
+          <w:kern w:val="0"/>
+          <w:sz w:val="18"/>
+          <w:szCs w:val="18"/>
+        </w:rPr>
+        <w:t xml:space="preserve">                      </w:t>
+      </w:r>
+      <w:r>
+        <w:rPr>
+          <w:rFonts w:ascii="Menlo" w:eastAsia="宋体" w:hAnsi="Menlo" w:cs="Menlo"/>
+          <w:color w:val="C586C0"/>
+          <w:kern w:val="0"/>
+          <w:sz w:val="18"/>
+          <w:szCs w:val="18"/>
+        </w:rPr>
+        <w:t>if</w:t>
+      </w:r>
+      <w:r>
+        <w:rPr>
+          <w:rFonts w:ascii="Menlo" w:eastAsia="宋体" w:hAnsi="Menlo" w:cs="Menlo"/>
+          <w:color w:val="D4D4D4"/>
+          <w:kern w:val="0"/>
+          <w:sz w:val="18"/>
+          <w:szCs w:val="18"/>
+        </w:rPr>
+        <w:t xml:space="preserve"> (gasUsed &gt; limit) {</w:t>
+      </w:r>
+    </w:p>
+    <w:p>
+      <w:pPr>
+        <w:widowControl/>
+        <w:shd w:val="clear" w:color="auto" w:fill="1E1E1E"/>
+        <w:spacing w:line="270" w:lineRule="atLeast"/>
+        <w:jc w:val="left"/>
+        <w:rPr>
+          <w:rFonts w:ascii="Menlo" w:eastAsia="宋体" w:hAnsi="Menlo" w:cs="Menlo"/>
+          <w:color w:val="D4D4D4"/>
+          <w:kern w:val="0"/>
+          <w:sz w:val="18"/>
+          <w:szCs w:val="18"/>
+        </w:rPr>
+      </w:pPr>
+      <w:r>
+        <w:rPr>
+          <w:rFonts w:ascii="Menlo" w:eastAsia="宋体" w:hAnsi="Menlo" w:cs="Menlo"/>
+          <w:color w:val="D4D4D4"/>
+          <w:kern w:val="0"/>
+          <w:sz w:val="18"/>
+          <w:szCs w:val="18"/>
+        </w:rPr>
+        <w:t>                        </w:t>
+      </w:r>
+      <w:r>
+        <w:rPr>
+          <w:rFonts w:ascii="Menlo" w:eastAsia="宋体" w:hAnsi="Menlo" w:cs="Menlo"/>
+          <w:color w:val="C586C0"/>
+          <w:kern w:val="0"/>
+          <w:sz w:val="18"/>
+          <w:szCs w:val="18"/>
+        </w:rPr>
+        <w:t>throw</w:t>
+      </w:r>
+      <w:r>
+        <w:rPr>
+          <w:rFonts w:ascii="Menlo" w:eastAsia="宋体" w:hAnsi="Menlo" w:cs="Menlo"/>
+          <w:color w:val="D4D4D4"/>
+          <w:kern w:val="0"/>
+          <w:sz w:val="18"/>
+          <w:szCs w:val="18"/>
+        </w:rPr>
+        <w:t xml:space="preserve"> </w:t>
+      </w:r>
+      <w:r>
+        <w:rPr>
+          <w:rFonts w:ascii="Menlo" w:eastAsia="宋体" w:hAnsi="Menlo" w:cs="Menlo"/>
+          <w:color w:val="569CD6"/>
+          <w:kern w:val="0"/>
+          <w:sz w:val="18"/>
+          <w:szCs w:val="18"/>
+        </w:rPr>
+        <w:t>new</w:t>
+      </w:r>
+      <w:r>
+        <w:rPr>
+          <w:rFonts w:ascii="Menlo" w:eastAsia="宋体" w:hAnsi="Menlo" w:cs="Menlo"/>
+          <w:color w:val="D4D4D4"/>
+          <w:kern w:val="0"/>
+          <w:sz w:val="18"/>
+          <w:szCs w:val="18"/>
+        </w:rPr>
+        <w:t xml:space="preserve"> </w:t>
+      </w:r>
+      <w:r>
+        <w:rPr>
+          <w:rFonts w:ascii="Menlo" w:eastAsia="宋体" w:hAnsi="Menlo" w:cs="Menlo"/>
+          <w:color w:val="4EC9B0"/>
+          <w:kern w:val="0"/>
+          <w:sz w:val="18"/>
+          <w:szCs w:val="18"/>
+        </w:rPr>
+        <w:t>Error</w:t>
+      </w:r>
+      <w:r>
+        <w:rPr>
+          <w:rFonts w:ascii="Menlo" w:eastAsia="宋体" w:hAnsi="Menlo" w:cs="Menlo"/>
+          <w:color w:val="D4D4D4"/>
+          <w:kern w:val="0"/>
+          <w:sz w:val="18"/>
+          <w:szCs w:val="18"/>
+        </w:rPr>
+        <w:t>(</w:t>
+      </w:r>
+      <w:r>
+        <w:rPr>
+          <w:rFonts w:ascii="Menlo" w:eastAsia="宋体" w:hAnsi="Menlo" w:cs="Menlo"/>
+          <w:color w:val="CE9178"/>
+          <w:kern w:val="0"/>
+          <w:sz w:val="18"/>
+          <w:szCs w:val="18"/>
+        </w:rPr>
+        <w:t>'out of gas!'</w:t>
+      </w:r>
+      <w:r>
+        <w:rPr>
+          <w:rFonts w:ascii="Menlo" w:eastAsia="宋体" w:hAnsi="Menlo" w:cs="Menlo"/>
+          <w:color w:val="D4D4D4"/>
+          <w:kern w:val="0"/>
+          <w:sz w:val="18"/>
+          <w:szCs w:val="18"/>
+        </w:rPr>
+        <w:t>)</w:t>
+      </w:r>
+    </w:p>
+    <w:p>
+      <w:pPr>
+        <w:widowControl/>
+        <w:shd w:val="clear" w:color="auto" w:fill="1E1E1E"/>
+        <w:spacing w:line="270" w:lineRule="atLeast"/>
+        <w:jc w:val="left"/>
+        <w:rPr>
+          <w:rFonts w:ascii="Menlo" w:eastAsia="宋体" w:hAnsi="Menlo" w:cs="Menlo"/>
+          <w:color w:val="D4D4D4"/>
+          <w:kern w:val="0"/>
+          <w:sz w:val="18"/>
+          <w:szCs w:val="18"/>
+        </w:rPr>
+      </w:pPr>
+      <w:r>
+        <w:rPr>
+          <w:rFonts w:ascii="Menlo" w:eastAsia="宋体" w:hAnsi="Menlo" w:cs="Menlo"/>
+          <w:color w:val="D4D4D4"/>
+          <w:kern w:val="0"/>
+          <w:sz w:val="18"/>
+          <w:szCs w:val="18"/>
+        </w:rPr>
+        <w:t>                      }</w:t>
+      </w:r>
+    </w:p>
+    <w:p>
+      <w:pPr>
+        <w:widowControl/>
+        <w:shd w:val="clear" w:color="auto" w:fill="1E1E1E"/>
+        <w:spacing w:line="270" w:lineRule="atLeast"/>
+        <w:jc w:val="left"/>
+        <w:rPr>
+          <w:rFonts w:ascii="Menlo" w:eastAsia="宋体" w:hAnsi="Menlo" w:cs="Menlo"/>
+          <w:color w:val="D4D4D4"/>
+          <w:kern w:val="0"/>
+          <w:sz w:val="18"/>
+          <w:szCs w:val="18"/>
+        </w:rPr>
+      </w:pPr>
+      <w:r>
+        <w:rPr>
+          <w:rFonts w:ascii="Menlo" w:eastAsia="宋体" w:hAnsi="Menlo" w:cs="Menlo"/>
+          <w:color w:val="D4D4D4"/>
+          <w:kern w:val="0"/>
+          <w:sz w:val="18"/>
+          <w:szCs w:val="18"/>
+        </w:rPr>
+        <w:t>                    }</w:t>
+      </w:r>
+    </w:p>
+    <w:p>
+      <w:pPr>
+        <w:widowControl/>
+        <w:shd w:val="clear" w:color="auto" w:fill="1E1E1E"/>
+        <w:spacing w:line="270" w:lineRule="atLeast"/>
+        <w:jc w:val="left"/>
+        <w:rPr>
+          <w:rFonts w:ascii="Menlo" w:eastAsia="宋体" w:hAnsi="Menlo" w:cs="Menlo"/>
+          <w:color w:val="D4D4D4"/>
+          <w:kern w:val="0"/>
+          <w:sz w:val="18"/>
+          <w:szCs w:val="18"/>
+        </w:rPr>
+      </w:pPr>
+      <w:r>
+        <w:rPr>
+          <w:rFonts w:ascii="Menlo" w:eastAsia="宋体" w:hAnsi="Menlo" w:cs="Menlo"/>
+          <w:color w:val="D4D4D4"/>
+          <w:kern w:val="0"/>
+          <w:sz w:val="18"/>
+          <w:szCs w:val="18"/>
+        </w:rPr>
+        <w:t>                }</w:t>
+      </w:r>
+    </w:p>
+    <w:p/>
+    <w:p>
+      <w:pPr>
+        <w:rPr>
+          <w:rFonts w:hint="eastAsia"/>
+        </w:rPr>
+      </w:pPr>
+      <w:r>
+        <w:rPr>
+          <w:rFonts w:hint="eastAsia"/>
+        </w:rPr>
+        <w:t>真正的main方法执行在doRun方法里的 Module</w:t>
+      </w:r>
+      <w:r>
+        <w:t>[‘callMain’](args)</w:t>
+      </w:r>
+      <w:r>
+        <w:rPr>
+          <w:rFonts w:hint="eastAsia"/>
+        </w:rPr>
+        <w:t>：</w:t>
+      </w:r>
+    </w:p>
+    <w:p>
+      <w:pPr>
+        <w:widowControl/>
+        <w:shd w:val="clear" w:color="auto" w:fill="1E1E1E"/>
+        <w:spacing w:line="270" w:lineRule="atLeast"/>
+        <w:jc w:val="left"/>
+        <w:rPr>
+          <w:rFonts w:ascii="Menlo" w:eastAsia="宋体" w:hAnsi="Menlo" w:cs="Menlo"/>
+          <w:color w:val="D4D4D4"/>
+          <w:kern w:val="0"/>
+          <w:sz w:val="18"/>
+          <w:szCs w:val="18"/>
+        </w:rPr>
+      </w:pPr>
+      <w:r>
+        <w:rPr>
+          <w:rFonts w:ascii="Menlo" w:eastAsia="宋体" w:hAnsi="Menlo" w:cs="Menlo"/>
+          <w:color w:val="569CD6"/>
+          <w:kern w:val="0"/>
+          <w:sz w:val="18"/>
+          <w:szCs w:val="18"/>
+        </w:rPr>
+        <w:t>function</w:t>
+      </w:r>
+      <w:r>
+        <w:rPr>
+          <w:rFonts w:ascii="Menlo" w:eastAsia="宋体" w:hAnsi="Menlo" w:cs="Menlo"/>
+          <w:color w:val="D4D4D4"/>
+          <w:kern w:val="0"/>
+          <w:sz w:val="18"/>
+          <w:szCs w:val="18"/>
+        </w:rPr>
+        <w:t xml:space="preserve"> </w:t>
+      </w:r>
+      <w:r>
+        <w:rPr>
+          <w:rFonts w:ascii="Menlo" w:eastAsia="宋体" w:hAnsi="Menlo" w:cs="Menlo"/>
+          <w:color w:val="DCDCAA"/>
+          <w:kern w:val="0"/>
+          <w:sz w:val="18"/>
+          <w:szCs w:val="18"/>
+        </w:rPr>
+        <w:t>doRun</w:t>
+      </w:r>
+      <w:r>
+        <w:rPr>
+          <w:rFonts w:ascii="Menlo" w:eastAsia="宋体" w:hAnsi="Menlo" w:cs="Menlo"/>
+          <w:color w:val="D4D4D4"/>
+          <w:kern w:val="0"/>
+          <w:sz w:val="18"/>
+          <w:szCs w:val="18"/>
+        </w:rPr>
+        <w:t>() {</w:t>
+      </w:r>
+    </w:p>
+    <w:p>
+      <w:pPr>
+        <w:widowControl/>
+        <w:shd w:val="clear" w:color="auto" w:fill="1E1E1E"/>
+        <w:spacing w:line="270" w:lineRule="atLeast"/>
+        <w:jc w:val="left"/>
+        <w:rPr>
+          <w:rFonts w:ascii="Menlo" w:eastAsia="宋体" w:hAnsi="Menlo" w:cs="Menlo"/>
+          <w:color w:val="D4D4D4"/>
+          <w:kern w:val="0"/>
+          <w:sz w:val="18"/>
+          <w:szCs w:val="18"/>
+        </w:rPr>
+      </w:pPr>
+      <w:r>
+        <w:rPr>
+          <w:rFonts w:ascii="Menlo" w:eastAsia="宋体" w:hAnsi="Menlo" w:cs="Menlo"/>
+          <w:color w:val="D4D4D4"/>
+          <w:kern w:val="0"/>
+          <w:sz w:val="18"/>
+          <w:szCs w:val="18"/>
+        </w:rPr>
+        <w:t xml:space="preserve">    </w:t>
+      </w:r>
+      <w:r>
+        <w:rPr>
+          <w:rFonts w:ascii="Menlo" w:eastAsia="宋体" w:hAnsi="Menlo" w:cs="Menlo"/>
+          <w:color w:val="C586C0"/>
+          <w:kern w:val="0"/>
+          <w:sz w:val="18"/>
+          <w:szCs w:val="18"/>
+        </w:rPr>
+        <w:t>if</w:t>
+      </w:r>
+      <w:r>
+        <w:rPr>
+          <w:rFonts w:ascii="Menlo" w:eastAsia="宋体" w:hAnsi="Menlo" w:cs="Menlo"/>
+          <w:color w:val="D4D4D4"/>
+          <w:kern w:val="0"/>
+          <w:sz w:val="18"/>
+          <w:szCs w:val="18"/>
+        </w:rPr>
+        <w:t xml:space="preserve"> (Module[</w:t>
+      </w:r>
+      <w:r>
+        <w:rPr>
+          <w:rFonts w:ascii="Menlo" w:eastAsia="宋体" w:hAnsi="Menlo" w:cs="Menlo"/>
+          <w:color w:val="CE9178"/>
+          <w:kern w:val="0"/>
+          <w:sz w:val="18"/>
+          <w:szCs w:val="18"/>
+        </w:rPr>
+        <w:t>'calledRun'</w:t>
+      </w:r>
+      <w:r>
+        <w:rPr>
+          <w:rFonts w:ascii="Menlo" w:eastAsia="宋体" w:hAnsi="Menlo" w:cs="Menlo"/>
+          <w:color w:val="D4D4D4"/>
+          <w:kern w:val="0"/>
+          <w:sz w:val="18"/>
+          <w:szCs w:val="18"/>
+        </w:rPr>
+        <w:t xml:space="preserve">]) </w:t>
+      </w:r>
+      <w:r>
+        <w:rPr>
+          <w:rFonts w:ascii="Menlo" w:eastAsia="宋体" w:hAnsi="Menlo" w:cs="Menlo"/>
+          <w:color w:val="C586C0"/>
+          <w:kern w:val="0"/>
+          <w:sz w:val="18"/>
+          <w:szCs w:val="18"/>
+        </w:rPr>
+        <w:t>return</w:t>
+      </w:r>
+      <w:r>
+        <w:rPr>
+          <w:rFonts w:ascii="Menlo" w:eastAsia="宋体" w:hAnsi="Menlo" w:cs="Menlo"/>
+          <w:color w:val="D4D4D4"/>
+          <w:kern w:val="0"/>
+          <w:sz w:val="18"/>
+          <w:szCs w:val="18"/>
+        </w:rPr>
+        <w:t xml:space="preserve">; </w:t>
+      </w:r>
+      <w:r>
+        <w:rPr>
+          <w:rFonts w:ascii="Menlo" w:eastAsia="宋体" w:hAnsi="Menlo" w:cs="Menlo"/>
+          <w:color w:val="608B4E"/>
+          <w:kern w:val="0"/>
+          <w:sz w:val="18"/>
+          <w:szCs w:val="18"/>
+        </w:rPr>
+        <w:t>// run may have just been called while the async setStatus time below was happening</w:t>
+      </w:r>
+    </w:p>
+    <w:p>
+      <w:pPr>
+        <w:widowControl/>
+        <w:shd w:val="clear" w:color="auto" w:fill="1E1E1E"/>
+        <w:spacing w:line="270" w:lineRule="atLeast"/>
+        <w:jc w:val="left"/>
+        <w:rPr>
+          <w:rFonts w:ascii="Menlo" w:eastAsia="宋体" w:hAnsi="Menlo" w:cs="Menlo"/>
+          <w:color w:val="D4D4D4"/>
+          <w:kern w:val="0"/>
+          <w:sz w:val="18"/>
+          <w:szCs w:val="18"/>
+        </w:rPr>
+      </w:pPr>
+      <w:r>
+        <w:rPr>
+          <w:rFonts w:ascii="Menlo" w:eastAsia="宋体" w:hAnsi="Menlo" w:cs="Menlo"/>
+          <w:color w:val="D4D4D4"/>
+          <w:kern w:val="0"/>
+          <w:sz w:val="18"/>
+          <w:szCs w:val="18"/>
+        </w:rPr>
+        <w:t xml:space="preserve">    Module[</w:t>
+      </w:r>
+      <w:r>
+        <w:rPr>
+          <w:rFonts w:ascii="Menlo" w:eastAsia="宋体" w:hAnsi="Menlo" w:cs="Menlo"/>
+          <w:color w:val="CE9178"/>
+          <w:kern w:val="0"/>
+          <w:sz w:val="18"/>
+          <w:szCs w:val="18"/>
+        </w:rPr>
+        <w:t>'calledRun'</w:t>
+      </w:r>
+      <w:r>
+        <w:rPr>
+          <w:rFonts w:ascii="Menlo" w:eastAsia="宋体" w:hAnsi="Menlo" w:cs="Menlo"/>
+          <w:color w:val="D4D4D4"/>
+          <w:kern w:val="0"/>
+          <w:sz w:val="18"/>
+          <w:szCs w:val="18"/>
+        </w:rPr>
+        <w:t xml:space="preserve">] = </w:t>
+      </w:r>
+      <w:r>
+        <w:rPr>
+          <w:rFonts w:ascii="Menlo" w:eastAsia="宋体" w:hAnsi="Menlo" w:cs="Menlo"/>
+          <w:color w:val="569CD6"/>
+          <w:kern w:val="0"/>
+          <w:sz w:val="18"/>
+          <w:szCs w:val="18"/>
+        </w:rPr>
+        <w:t>true</w:t>
+      </w:r>
+      <w:r>
+        <w:rPr>
+          <w:rFonts w:ascii="Menlo" w:eastAsia="宋体" w:hAnsi="Menlo" w:cs="Menlo"/>
+          <w:color w:val="D4D4D4"/>
+          <w:kern w:val="0"/>
+          <w:sz w:val="18"/>
+          <w:szCs w:val="18"/>
+        </w:rPr>
+        <w:t>;</w:t>
+      </w:r>
+    </w:p>
+    <w:p>
+      <w:pPr>
+        <w:widowControl/>
+        <w:shd w:val="clear" w:color="auto" w:fill="1E1E1E"/>
+        <w:spacing w:line="270" w:lineRule="atLeast"/>
+        <w:jc w:val="left"/>
+        <w:rPr>
+          <w:rFonts w:ascii="Menlo" w:eastAsia="宋体" w:hAnsi="Menlo" w:cs="Menlo"/>
+          <w:color w:val="D4D4D4"/>
+          <w:kern w:val="0"/>
+          <w:sz w:val="18"/>
+          <w:szCs w:val="18"/>
+        </w:rPr>
+      </w:pPr>
+    </w:p>
+    <w:p>
+      <w:pPr>
+        <w:widowControl/>
+        <w:shd w:val="clear" w:color="auto" w:fill="1E1E1E"/>
+        <w:spacing w:line="270" w:lineRule="atLeast"/>
+        <w:jc w:val="left"/>
+        <w:rPr>
+          <w:rFonts w:ascii="Menlo" w:eastAsia="宋体" w:hAnsi="Menlo" w:cs="Menlo"/>
+          <w:color w:val="D4D4D4"/>
+          <w:kern w:val="0"/>
+          <w:sz w:val="18"/>
+          <w:szCs w:val="18"/>
+        </w:rPr>
+      </w:pPr>
+      <w:r>
+        <w:rPr>
+          <w:rFonts w:ascii="Menlo" w:eastAsia="宋体" w:hAnsi="Menlo" w:cs="Menlo"/>
+          <w:color w:val="D4D4D4"/>
+          <w:kern w:val="0"/>
+          <w:sz w:val="18"/>
+          <w:szCs w:val="18"/>
+        </w:rPr>
+        <w:t xml:space="preserve">    </w:t>
+      </w:r>
+      <w:r>
+        <w:rPr>
+          <w:rFonts w:ascii="Menlo" w:eastAsia="宋体" w:hAnsi="Menlo" w:cs="Menlo"/>
+          <w:color w:val="C586C0"/>
+          <w:kern w:val="0"/>
+          <w:sz w:val="18"/>
+          <w:szCs w:val="18"/>
+        </w:rPr>
+        <w:t>if</w:t>
+      </w:r>
+      <w:r>
+        <w:rPr>
+          <w:rFonts w:ascii="Menlo" w:eastAsia="宋体" w:hAnsi="Menlo" w:cs="Menlo"/>
+          <w:color w:val="D4D4D4"/>
+          <w:kern w:val="0"/>
+          <w:sz w:val="18"/>
+          <w:szCs w:val="18"/>
+        </w:rPr>
+        <w:t xml:space="preserve"> (ABORT) </w:t>
+      </w:r>
+      <w:r>
+        <w:rPr>
+          <w:rFonts w:ascii="Menlo" w:eastAsia="宋体" w:hAnsi="Menlo" w:cs="Menlo"/>
+          <w:color w:val="C586C0"/>
+          <w:kern w:val="0"/>
+          <w:sz w:val="18"/>
+          <w:szCs w:val="18"/>
+        </w:rPr>
+        <w:t>return</w:t>
+      </w:r>
+      <w:r>
+        <w:rPr>
+          <w:rFonts w:ascii="Menlo" w:eastAsia="宋体" w:hAnsi="Menlo" w:cs="Menlo"/>
+          <w:color w:val="D4D4D4"/>
+          <w:kern w:val="0"/>
+          <w:sz w:val="18"/>
+          <w:szCs w:val="18"/>
+        </w:rPr>
+        <w:t>;</w:t>
+      </w:r>
+    </w:p>
+    <w:p>
+      <w:pPr>
+        <w:widowControl/>
+        <w:shd w:val="clear" w:color="auto" w:fill="1E1E1E"/>
+        <w:spacing w:line="270" w:lineRule="atLeast"/>
+        <w:jc w:val="left"/>
+        <w:rPr>
+          <w:rFonts w:ascii="Menlo" w:eastAsia="宋体" w:hAnsi="Menlo" w:cs="Menlo"/>
+          <w:color w:val="D4D4D4"/>
+          <w:kern w:val="0"/>
+          <w:sz w:val="18"/>
+          <w:szCs w:val="18"/>
+        </w:rPr>
+      </w:pPr>
+    </w:p>
+    <w:p>
+      <w:pPr>
+        <w:widowControl/>
+        <w:shd w:val="clear" w:color="auto" w:fill="1E1E1E"/>
+        <w:spacing w:line="270" w:lineRule="atLeast"/>
+        <w:jc w:val="left"/>
+        <w:rPr>
+          <w:rFonts w:ascii="Menlo" w:eastAsia="宋体" w:hAnsi="Menlo" w:cs="Menlo"/>
+          <w:color w:val="D4D4D4"/>
+          <w:kern w:val="0"/>
+          <w:sz w:val="18"/>
+          <w:szCs w:val="18"/>
+        </w:rPr>
+      </w:pPr>
+      <w:r>
+        <w:rPr>
+          <w:rFonts w:ascii="Menlo" w:eastAsia="宋体" w:hAnsi="Menlo" w:cs="Menlo"/>
+          <w:color w:val="D4D4D4"/>
+          <w:kern w:val="0"/>
+          <w:sz w:val="18"/>
+          <w:szCs w:val="18"/>
+        </w:rPr>
+        <w:t xml:space="preserve">    </w:t>
+      </w:r>
+      <w:r>
+        <w:rPr>
+          <w:rFonts w:ascii="Menlo" w:eastAsia="宋体" w:hAnsi="Menlo" w:cs="Menlo"/>
+          <w:color w:val="DCDCAA"/>
+          <w:kern w:val="0"/>
+          <w:sz w:val="18"/>
+          <w:szCs w:val="18"/>
+        </w:rPr>
+        <w:t>ensureInitRuntime</w:t>
+      </w:r>
+      <w:r>
+        <w:rPr>
+          <w:rFonts w:ascii="Menlo" w:eastAsia="宋体" w:hAnsi="Menlo" w:cs="Menlo"/>
+          <w:color w:val="D4D4D4"/>
+          <w:kern w:val="0"/>
+          <w:sz w:val="18"/>
+          <w:szCs w:val="18"/>
+        </w:rPr>
+        <w:t>();</w:t>
+      </w:r>
+    </w:p>
+    <w:p>
+      <w:pPr>
+        <w:widowControl/>
+        <w:shd w:val="clear" w:color="auto" w:fill="1E1E1E"/>
+        <w:spacing w:line="270" w:lineRule="atLeast"/>
+        <w:jc w:val="left"/>
+        <w:rPr>
+          <w:rFonts w:ascii="Menlo" w:eastAsia="宋体" w:hAnsi="Menlo" w:cs="Menlo"/>
+          <w:color w:val="D4D4D4"/>
+          <w:kern w:val="0"/>
+          <w:sz w:val="18"/>
+          <w:szCs w:val="18"/>
+        </w:rPr>
+      </w:pPr>
+    </w:p>
+    <w:p>
+      <w:pPr>
+        <w:widowControl/>
+        <w:shd w:val="clear" w:color="auto" w:fill="1E1E1E"/>
+        <w:spacing w:line="270" w:lineRule="atLeast"/>
+        <w:jc w:val="left"/>
+        <w:rPr>
+          <w:rFonts w:ascii="Menlo" w:eastAsia="宋体" w:hAnsi="Menlo" w:cs="Menlo"/>
+          <w:color w:val="D4D4D4"/>
+          <w:kern w:val="0"/>
+          <w:sz w:val="18"/>
+          <w:szCs w:val="18"/>
+        </w:rPr>
+      </w:pPr>
+      <w:r>
+        <w:rPr>
+          <w:rFonts w:ascii="Menlo" w:eastAsia="宋体" w:hAnsi="Menlo" w:cs="Menlo"/>
+          <w:color w:val="D4D4D4"/>
+          <w:kern w:val="0"/>
+          <w:sz w:val="18"/>
+          <w:szCs w:val="18"/>
+        </w:rPr>
+        <w:t xml:space="preserve">    </w:t>
+      </w:r>
+      <w:r>
+        <w:rPr>
+          <w:rFonts w:ascii="Menlo" w:eastAsia="宋体" w:hAnsi="Menlo" w:cs="Menlo"/>
+          <w:color w:val="DCDCAA"/>
+          <w:kern w:val="0"/>
+          <w:sz w:val="18"/>
+          <w:szCs w:val="18"/>
+        </w:rPr>
+        <w:t>preMain</w:t>
+      </w:r>
+      <w:r>
+        <w:rPr>
+          <w:rFonts w:ascii="Menlo" w:eastAsia="宋体" w:hAnsi="Menlo" w:cs="Menlo"/>
+          <w:color w:val="D4D4D4"/>
+          <w:kern w:val="0"/>
+          <w:sz w:val="18"/>
+          <w:szCs w:val="18"/>
+        </w:rPr>
+        <w:t>();</w:t>
+      </w:r>
+    </w:p>
+    <w:p>
+      <w:pPr>
+        <w:widowControl/>
+        <w:shd w:val="clear" w:color="auto" w:fill="1E1E1E"/>
+        <w:spacing w:line="270" w:lineRule="atLeast"/>
+        <w:jc w:val="left"/>
+        <w:rPr>
+          <w:rFonts w:ascii="Menlo" w:eastAsia="宋体" w:hAnsi="Menlo" w:cs="Menlo"/>
+          <w:color w:val="D4D4D4"/>
+          <w:kern w:val="0"/>
+          <w:sz w:val="18"/>
+          <w:szCs w:val="18"/>
+        </w:rPr>
+      </w:pPr>
+    </w:p>
+    <w:p>
+      <w:pPr>
+        <w:widowControl/>
+        <w:shd w:val="clear" w:color="auto" w:fill="1E1E1E"/>
+        <w:spacing w:line="270" w:lineRule="atLeast"/>
+        <w:jc w:val="left"/>
+        <w:rPr>
+          <w:rFonts w:ascii="Menlo" w:eastAsia="宋体" w:hAnsi="Menlo" w:cs="Menlo"/>
+          <w:color w:val="D4D4D4"/>
+          <w:kern w:val="0"/>
+          <w:sz w:val="18"/>
+          <w:szCs w:val="18"/>
+        </w:rPr>
+      </w:pPr>
+      <w:r>
+        <w:rPr>
+          <w:rFonts w:ascii="Menlo" w:eastAsia="宋体" w:hAnsi="Menlo" w:cs="Menlo"/>
+          <w:color w:val="D4D4D4"/>
+          <w:kern w:val="0"/>
+          <w:sz w:val="18"/>
+          <w:szCs w:val="18"/>
+        </w:rPr>
+        <w:t xml:space="preserve">    </w:t>
+      </w:r>
+      <w:r>
+        <w:rPr>
+          <w:rFonts w:ascii="Menlo" w:eastAsia="宋体" w:hAnsi="Menlo" w:cs="Menlo"/>
+          <w:color w:val="C586C0"/>
+          <w:kern w:val="0"/>
+          <w:sz w:val="18"/>
+          <w:szCs w:val="18"/>
+        </w:rPr>
+        <w:t>if</w:t>
+      </w:r>
+      <w:r>
+        <w:rPr>
+          <w:rFonts w:ascii="Menlo" w:eastAsia="宋体" w:hAnsi="Menlo" w:cs="Menlo"/>
+          <w:color w:val="D4D4D4"/>
+          <w:kern w:val="0"/>
+          <w:sz w:val="18"/>
+          <w:szCs w:val="18"/>
+        </w:rPr>
+        <w:t xml:space="preserve"> (Module[</w:t>
+      </w:r>
+      <w:r>
+        <w:rPr>
+          <w:rFonts w:ascii="Menlo" w:eastAsia="宋体" w:hAnsi="Menlo" w:cs="Menlo"/>
+          <w:color w:val="CE9178"/>
+          <w:kern w:val="0"/>
+          <w:sz w:val="18"/>
+          <w:szCs w:val="18"/>
+        </w:rPr>
+        <w:t>'onRuntimeInitialized'</w:t>
+      </w:r>
+      <w:r>
+        <w:rPr>
+          <w:rFonts w:ascii="Menlo" w:eastAsia="宋体" w:hAnsi="Menlo" w:cs="Menlo"/>
+          <w:color w:val="D4D4D4"/>
+          <w:kern w:val="0"/>
+          <w:sz w:val="18"/>
+          <w:szCs w:val="18"/>
+        </w:rPr>
+        <w:t>]) Module[</w:t>
+      </w:r>
+      <w:r>
+        <w:rPr>
+          <w:rFonts w:ascii="Menlo" w:eastAsia="宋体" w:hAnsi="Menlo" w:cs="Menlo"/>
+          <w:color w:val="CE9178"/>
+          <w:kern w:val="0"/>
+          <w:sz w:val="18"/>
+          <w:szCs w:val="18"/>
+        </w:rPr>
+        <w:t>'onRuntimeInitialized'</w:t>
+      </w:r>
+      <w:r>
+        <w:rPr>
+          <w:rFonts w:ascii="Menlo" w:eastAsia="宋体" w:hAnsi="Menlo" w:cs="Menlo"/>
+          <w:color w:val="D4D4D4"/>
+          <w:kern w:val="0"/>
+          <w:sz w:val="18"/>
+          <w:szCs w:val="18"/>
+        </w:rPr>
+        <w:t>]();</w:t>
+      </w:r>
+    </w:p>
+    <w:p>
+      <w:pPr>
+        <w:widowControl/>
+        <w:shd w:val="clear" w:color="auto" w:fill="1E1E1E"/>
+        <w:spacing w:line="270" w:lineRule="atLeast"/>
+        <w:jc w:val="left"/>
+        <w:rPr>
+          <w:rFonts w:ascii="Menlo" w:eastAsia="宋体" w:hAnsi="Menlo" w:cs="Menlo"/>
+          <w:color w:val="D4D4D4"/>
+          <w:kern w:val="0"/>
+          <w:sz w:val="18"/>
+          <w:szCs w:val="18"/>
+        </w:rPr>
+      </w:pPr>
+    </w:p>
+    <w:p>
+      <w:pPr>
+        <w:widowControl/>
+        <w:shd w:val="clear" w:color="auto" w:fill="1E1E1E"/>
+        <w:spacing w:line="270" w:lineRule="atLeast"/>
+        <w:jc w:val="left"/>
+        <w:rPr>
+          <w:rFonts w:ascii="Menlo" w:eastAsia="宋体" w:hAnsi="Menlo" w:cs="Menlo"/>
+          <w:color w:val="D4D4D4"/>
+          <w:kern w:val="0"/>
+          <w:sz w:val="18"/>
+          <w:szCs w:val="18"/>
+        </w:rPr>
+      </w:pPr>
+      <w:r>
+        <w:rPr>
+          <w:rFonts w:ascii="Menlo" w:eastAsia="宋体" w:hAnsi="Menlo" w:cs="Menlo"/>
+          <w:color w:val="D4D4D4"/>
+          <w:kern w:val="0"/>
+          <w:sz w:val="18"/>
+          <w:szCs w:val="18"/>
+        </w:rPr>
+        <w:t xml:space="preserve">    </w:t>
+      </w:r>
+      <w:r>
+        <w:rPr>
+          <w:rFonts w:ascii="Menlo" w:eastAsia="宋体" w:hAnsi="Menlo" w:cs="Menlo"/>
+          <w:color w:val="C586C0"/>
+          <w:kern w:val="0"/>
+          <w:sz w:val="18"/>
+          <w:szCs w:val="18"/>
+        </w:rPr>
+        <w:t>if</w:t>
+      </w:r>
+      <w:r>
+        <w:rPr>
+          <w:rFonts w:ascii="Menlo" w:eastAsia="宋体" w:hAnsi="Menlo" w:cs="Menlo"/>
+          <w:color w:val="D4D4D4"/>
+          <w:kern w:val="0"/>
+          <w:sz w:val="18"/>
+          <w:szCs w:val="18"/>
+        </w:rPr>
+        <w:t xml:space="preserve"> (Module[</w:t>
+      </w:r>
+      <w:r>
+        <w:rPr>
+          <w:rFonts w:ascii="Menlo" w:eastAsia="宋体" w:hAnsi="Menlo" w:cs="Menlo"/>
+          <w:color w:val="CE9178"/>
+          <w:kern w:val="0"/>
+          <w:sz w:val="18"/>
+          <w:szCs w:val="18"/>
+        </w:rPr>
+        <w:t>'_main'</w:t>
+      </w:r>
+      <w:r>
+        <w:rPr>
+          <w:rFonts w:ascii="Menlo" w:eastAsia="宋体" w:hAnsi="Menlo" w:cs="Menlo"/>
+          <w:color w:val="D4D4D4"/>
+          <w:kern w:val="0"/>
+          <w:sz w:val="18"/>
+          <w:szCs w:val="18"/>
+        </w:rPr>
+        <w:t>] &amp;&amp; shouldRunNow) Module[</w:t>
+      </w:r>
+      <w:r>
+        <w:rPr>
+          <w:rFonts w:ascii="Menlo" w:eastAsia="宋体" w:hAnsi="Menlo" w:cs="Menlo"/>
+          <w:color w:val="CE9178"/>
+          <w:kern w:val="0"/>
+          <w:sz w:val="18"/>
+          <w:szCs w:val="18"/>
+        </w:rPr>
+        <w:t>'callMain'</w:t>
+      </w:r>
+      <w:r>
+        <w:rPr>
+          <w:rFonts w:ascii="Menlo" w:eastAsia="宋体" w:hAnsi="Menlo" w:cs="Menlo"/>
+          <w:color w:val="D4D4D4"/>
+          <w:kern w:val="0"/>
+          <w:sz w:val="18"/>
+          <w:szCs w:val="18"/>
+        </w:rPr>
+        <w:t>](args);</w:t>
+      </w:r>
+    </w:p>
+    <w:p>
+      <w:pPr>
+        <w:widowControl/>
+        <w:shd w:val="clear" w:color="auto" w:fill="1E1E1E"/>
+        <w:spacing w:line="270" w:lineRule="atLeast"/>
+        <w:jc w:val="left"/>
+        <w:rPr>
+          <w:rFonts w:ascii="Menlo" w:eastAsia="宋体" w:hAnsi="Menlo" w:cs="Menlo"/>
+          <w:color w:val="D4D4D4"/>
+          <w:kern w:val="0"/>
+          <w:sz w:val="18"/>
+          <w:szCs w:val="18"/>
+        </w:rPr>
+      </w:pPr>
+    </w:p>
+    <w:p>
+      <w:pPr>
+        <w:widowControl/>
+        <w:shd w:val="clear" w:color="auto" w:fill="1E1E1E"/>
+        <w:spacing w:line="270" w:lineRule="atLeast"/>
+        <w:jc w:val="left"/>
+        <w:rPr>
+          <w:rFonts w:ascii="Menlo" w:eastAsia="宋体" w:hAnsi="Menlo" w:cs="Menlo"/>
+          <w:color w:val="D4D4D4"/>
+          <w:kern w:val="0"/>
+          <w:sz w:val="18"/>
+          <w:szCs w:val="18"/>
+        </w:rPr>
+      </w:pPr>
+      <w:r>
+        <w:rPr>
+          <w:rFonts w:ascii="Menlo" w:eastAsia="宋体" w:hAnsi="Menlo" w:cs="Menlo"/>
+          <w:color w:val="D4D4D4"/>
+          <w:kern w:val="0"/>
+          <w:sz w:val="18"/>
+          <w:szCs w:val="18"/>
+        </w:rPr>
+        <w:t xml:space="preserve">    </w:t>
+      </w:r>
+      <w:r>
+        <w:rPr>
+          <w:rFonts w:ascii="Menlo" w:eastAsia="宋体" w:hAnsi="Menlo" w:cs="Menlo"/>
+          <w:color w:val="DCDCAA"/>
+          <w:kern w:val="0"/>
+          <w:sz w:val="18"/>
+          <w:szCs w:val="18"/>
+        </w:rPr>
+        <w:t>postRun</w:t>
+      </w:r>
+      <w:r>
+        <w:rPr>
+          <w:rFonts w:ascii="Menlo" w:eastAsia="宋体" w:hAnsi="Menlo" w:cs="Menlo"/>
+          <w:color w:val="D4D4D4"/>
+          <w:kern w:val="0"/>
+          <w:sz w:val="18"/>
+          <w:szCs w:val="18"/>
+        </w:rPr>
+        <w:t>();</w:t>
+      </w:r>
+    </w:p>
+    <w:p>
+      <w:pPr>
+        <w:widowControl/>
+        <w:shd w:val="clear" w:color="auto" w:fill="1E1E1E"/>
+        <w:spacing w:line="270" w:lineRule="atLeast"/>
+        <w:jc w:val="left"/>
+        <w:rPr>
+          <w:rFonts w:ascii="Menlo" w:eastAsia="宋体" w:hAnsi="Menlo" w:cs="Menlo"/>
+          <w:color w:val="D4D4D4"/>
+          <w:kern w:val="0"/>
+          <w:sz w:val="18"/>
+          <w:szCs w:val="18"/>
+        </w:rPr>
+      </w:pPr>
+      <w:r>
+        <w:rPr>
+          <w:rFonts w:ascii="Menlo" w:eastAsia="宋体" w:hAnsi="Menlo" w:cs="Menlo"/>
+          <w:color w:val="D4D4D4"/>
+          <w:kern w:val="0"/>
+          <w:sz w:val="18"/>
+          <w:szCs w:val="18"/>
+        </w:rPr>
+        <w:t xml:space="preserve">  }</w:t>
+      </w:r>
+    </w:p>
+    <w:p/>
+    <w:p>
+      <w:pPr>
+        <w:rPr>
+          <w:rFonts w:hint="eastAsia"/>
+        </w:rPr>
+      </w:pPr>
+      <w:r>
+        <w:rPr>
+          <w:rFonts w:hint="eastAsia"/>
+        </w:rPr>
+        <w:t xml:space="preserve"> </w:t>
+      </w:r>
+      <w:r>
+        <w:rPr>
+          <w:rFonts w:hint="eastAsia"/>
+        </w:rPr>
+        <w:t>Module</w:t>
+      </w:r>
+      <w:r>
+        <w:t>[‘callMain’](args)</w:t>
+      </w:r>
+      <w:r>
+        <w:rPr>
+          <w:rFonts w:hint="eastAsia"/>
+        </w:rPr>
+        <w:t>方法会调用Module</w:t>
+      </w:r>
+      <w:r>
+        <w:t>[‘_main’](argc,argv,0)</w:t>
+      </w:r>
+      <w:r>
+        <w:rPr>
+          <w:rFonts w:hint="eastAsia"/>
+        </w:rPr>
+        <w:t>，实现对程序main方法的调用。</w:t>
+      </w:r>
+      <w:bookmarkStart w:id="0" w:name="_GoBack"/>
+      <w:bookmarkEnd w:id="0"/>
+    </w:p>
+    <w:p>
+      <w:pPr>
+        <w:widowControl/>
+        <w:shd w:val="clear" w:color="auto" w:fill="1E1E1E"/>
+        <w:spacing w:line="270" w:lineRule="atLeast"/>
+        <w:jc w:val="left"/>
+        <w:rPr>
+          <w:rFonts w:ascii="Menlo" w:eastAsia="宋体" w:hAnsi="Menlo" w:cs="Menlo"/>
+          <w:color w:val="D4D4D4"/>
+          <w:kern w:val="0"/>
+          <w:sz w:val="18"/>
+          <w:szCs w:val="18"/>
+        </w:rPr>
+      </w:pPr>
+      <w:r>
+        <w:rPr>
+          <w:rFonts w:ascii="Menlo" w:eastAsia="宋体" w:hAnsi="Menlo" w:cs="Menlo"/>
+          <w:color w:val="D4D4D4"/>
+          <w:kern w:val="0"/>
+          <w:sz w:val="18"/>
+          <w:szCs w:val="18"/>
+        </w:rPr>
+        <w:t>Module[</w:t>
+      </w:r>
+      <w:r>
+        <w:rPr>
+          <w:rFonts w:ascii="Menlo" w:eastAsia="宋体" w:hAnsi="Menlo" w:cs="Menlo"/>
+          <w:color w:val="CE9178"/>
+          <w:kern w:val="0"/>
+          <w:sz w:val="18"/>
+          <w:szCs w:val="18"/>
+        </w:rPr>
+        <w:t>'callMain'</w:t>
+      </w:r>
+      <w:r>
+        <w:rPr>
+          <w:rFonts w:ascii="Menlo" w:eastAsia="宋体" w:hAnsi="Menlo" w:cs="Menlo"/>
+          <w:color w:val="D4D4D4"/>
+          <w:kern w:val="0"/>
+          <w:sz w:val="18"/>
+          <w:szCs w:val="18"/>
+        </w:rPr>
+        <w:t xml:space="preserve">] = </w:t>
+      </w:r>
+      <w:r>
+        <w:rPr>
+          <w:rFonts w:ascii="Menlo" w:eastAsia="宋体" w:hAnsi="Menlo" w:cs="Menlo"/>
+          <w:color w:val="569CD6"/>
+          <w:kern w:val="0"/>
+          <w:sz w:val="18"/>
+          <w:szCs w:val="18"/>
+        </w:rPr>
+        <w:t>function</w:t>
+      </w:r>
+      <w:r>
+        <w:rPr>
+          <w:rFonts w:ascii="Menlo" w:eastAsia="宋体" w:hAnsi="Menlo" w:cs="Menlo"/>
+          <w:color w:val="D4D4D4"/>
+          <w:kern w:val="0"/>
+          <w:sz w:val="18"/>
+          <w:szCs w:val="18"/>
+        </w:rPr>
+        <w:t xml:space="preserve"> </w:t>
+      </w:r>
+      <w:r>
+        <w:rPr>
+          <w:rFonts w:ascii="Menlo" w:eastAsia="宋体" w:hAnsi="Menlo" w:cs="Menlo"/>
+          <w:color w:val="DCDCAA"/>
+          <w:kern w:val="0"/>
+          <w:sz w:val="18"/>
+          <w:szCs w:val="18"/>
+        </w:rPr>
+        <w:t>callMain</w:t>
+      </w:r>
+      <w:r>
+        <w:rPr>
+          <w:rFonts w:ascii="Menlo" w:eastAsia="宋体" w:hAnsi="Menlo" w:cs="Menlo"/>
+          <w:color w:val="D4D4D4"/>
+          <w:kern w:val="0"/>
+          <w:sz w:val="18"/>
+          <w:szCs w:val="18"/>
+        </w:rPr>
+        <w:t>(</w:t>
+      </w:r>
+      <w:r>
+        <w:rPr>
+          <w:rFonts w:ascii="Menlo" w:eastAsia="宋体" w:hAnsi="Menlo" w:cs="Menlo"/>
+          <w:color w:val="9CDCFE"/>
+          <w:kern w:val="0"/>
+          <w:sz w:val="18"/>
+          <w:szCs w:val="18"/>
+        </w:rPr>
+        <w:t>args</w:t>
+      </w:r>
+      <w:r>
+        <w:rPr>
+          <w:rFonts w:ascii="Menlo" w:eastAsia="宋体" w:hAnsi="Menlo" w:cs="Menlo"/>
+          <w:color w:val="D4D4D4"/>
+          <w:kern w:val="0"/>
+          <w:sz w:val="18"/>
+          <w:szCs w:val="18"/>
+        </w:rPr>
+        <w:t>) {</w:t>
+      </w:r>
+    </w:p>
+    <w:p>
+      <w:pPr>
+        <w:widowControl/>
+        <w:shd w:val="clear" w:color="auto" w:fill="1E1E1E"/>
+        <w:spacing w:line="270" w:lineRule="atLeast"/>
+        <w:jc w:val="left"/>
+        <w:rPr>
+          <w:rFonts w:ascii="Menlo" w:eastAsia="宋体" w:hAnsi="Menlo" w:cs="Menlo"/>
+          <w:color w:val="D4D4D4"/>
+          <w:kern w:val="0"/>
+          <w:sz w:val="18"/>
+          <w:szCs w:val="18"/>
+        </w:rPr>
+      </w:pPr>
+      <w:r>
+        <w:rPr>
+          <w:rFonts w:ascii="Menlo" w:eastAsia="宋体" w:hAnsi="Menlo" w:cs="Menlo"/>
+          <w:color w:val="D4D4D4"/>
+          <w:kern w:val="0"/>
+          <w:sz w:val="18"/>
+          <w:szCs w:val="18"/>
+        </w:rPr>
+        <w:t xml:space="preserve">  </w:t>
+      </w:r>
+      <w:r>
+        <w:rPr>
+          <w:rFonts w:ascii="Menlo" w:eastAsia="宋体" w:hAnsi="Menlo" w:cs="Menlo"/>
+          <w:color w:val="DCDCAA"/>
+          <w:kern w:val="0"/>
+          <w:sz w:val="18"/>
+          <w:szCs w:val="18"/>
+        </w:rPr>
+        <w:t>assert</w:t>
+      </w:r>
+      <w:r>
+        <w:rPr>
+          <w:rFonts w:ascii="Menlo" w:eastAsia="宋体" w:hAnsi="Menlo" w:cs="Menlo"/>
+          <w:color w:val="D4D4D4"/>
+          <w:kern w:val="0"/>
+          <w:sz w:val="18"/>
+          <w:szCs w:val="18"/>
+        </w:rPr>
+        <w:t xml:space="preserve">(runDependencies == </w:t>
+      </w:r>
+      <w:r>
+        <w:rPr>
+          <w:rFonts w:ascii="Menlo" w:eastAsia="宋体" w:hAnsi="Menlo" w:cs="Menlo"/>
+          <w:color w:val="B5CEA8"/>
+          <w:kern w:val="0"/>
+          <w:sz w:val="18"/>
+          <w:szCs w:val="18"/>
+        </w:rPr>
+        <w:t>0</w:t>
+      </w:r>
+      <w:r>
+        <w:rPr>
+          <w:rFonts w:ascii="Menlo" w:eastAsia="宋体" w:hAnsi="Menlo" w:cs="Menlo"/>
+          <w:color w:val="D4D4D4"/>
+          <w:kern w:val="0"/>
+          <w:sz w:val="18"/>
+          <w:szCs w:val="18"/>
+        </w:rPr>
+        <w:t xml:space="preserve">, </w:t>
+      </w:r>
+      <w:r>
+        <w:rPr>
+          <w:rFonts w:ascii="Menlo" w:eastAsia="宋体" w:hAnsi="Menlo" w:cs="Menlo"/>
+          <w:color w:val="CE9178"/>
+          <w:kern w:val="0"/>
+          <w:sz w:val="18"/>
+          <w:szCs w:val="18"/>
+        </w:rPr>
+        <w:t>'cannot call main when async dependencies remain! (listen on __ATMAIN__)'</w:t>
+      </w:r>
+      <w:r>
+        <w:rPr>
+          <w:rFonts w:ascii="Menlo" w:eastAsia="宋体" w:hAnsi="Menlo" w:cs="Menlo"/>
+          <w:color w:val="D4D4D4"/>
+          <w:kern w:val="0"/>
+          <w:sz w:val="18"/>
+          <w:szCs w:val="18"/>
+        </w:rPr>
+        <w:t>);</w:t>
+      </w:r>
+    </w:p>
+    <w:p>
+      <w:pPr>
+        <w:widowControl/>
+        <w:shd w:val="clear" w:color="auto" w:fill="1E1E1E"/>
+        <w:spacing w:line="270" w:lineRule="atLeast"/>
+        <w:jc w:val="left"/>
+        <w:rPr>
+          <w:rFonts w:ascii="Menlo" w:eastAsia="宋体" w:hAnsi="Menlo" w:cs="Menlo"/>
+          <w:color w:val="D4D4D4"/>
+          <w:kern w:val="0"/>
+          <w:sz w:val="18"/>
+          <w:szCs w:val="18"/>
+        </w:rPr>
+      </w:pPr>
+      <w:r>
+        <w:rPr>
+          <w:rFonts w:ascii="Menlo" w:eastAsia="宋体" w:hAnsi="Menlo" w:cs="Menlo"/>
+          <w:color w:val="D4D4D4"/>
+          <w:kern w:val="0"/>
+          <w:sz w:val="18"/>
+          <w:szCs w:val="18"/>
+        </w:rPr>
+        <w:t xml:space="preserve">  </w:t>
+      </w:r>
+      <w:r>
+        <w:rPr>
+          <w:rFonts w:ascii="Menlo" w:eastAsia="宋体" w:hAnsi="Menlo" w:cs="Menlo"/>
+          <w:color w:val="DCDCAA"/>
+          <w:kern w:val="0"/>
+          <w:sz w:val="18"/>
+          <w:szCs w:val="18"/>
+        </w:rPr>
+        <w:t>assert</w:t>
+      </w:r>
+      <w:r>
+        <w:rPr>
+          <w:rFonts w:ascii="Menlo" w:eastAsia="宋体" w:hAnsi="Menlo" w:cs="Menlo"/>
+          <w:color w:val="D4D4D4"/>
+          <w:kern w:val="0"/>
+          <w:sz w:val="18"/>
+          <w:szCs w:val="18"/>
+        </w:rPr>
+        <w:t>(</w:t>
+      </w:r>
+      <w:r>
+        <w:rPr>
+          <w:rFonts w:ascii="Menlo" w:eastAsia="宋体" w:hAnsi="Menlo" w:cs="Menlo"/>
+          <w:color w:val="9CDCFE"/>
+          <w:kern w:val="0"/>
+          <w:sz w:val="18"/>
+          <w:szCs w:val="18"/>
+        </w:rPr>
+        <w:t>__ATPRERUN__</w:t>
+      </w:r>
+      <w:r>
+        <w:rPr>
+          <w:rFonts w:ascii="Menlo" w:eastAsia="宋体" w:hAnsi="Menlo" w:cs="Menlo"/>
+          <w:color w:val="D4D4D4"/>
+          <w:kern w:val="0"/>
+          <w:sz w:val="18"/>
+          <w:szCs w:val="18"/>
+        </w:rPr>
+        <w:t>.</w:t>
+      </w:r>
+      <w:r>
+        <w:rPr>
+          <w:rFonts w:ascii="Menlo" w:eastAsia="宋体" w:hAnsi="Menlo" w:cs="Menlo"/>
+          <w:color w:val="9CDCFE"/>
+          <w:kern w:val="0"/>
+          <w:sz w:val="18"/>
+          <w:szCs w:val="18"/>
+        </w:rPr>
+        <w:t>length</w:t>
+      </w:r>
+      <w:r>
+        <w:rPr>
+          <w:rFonts w:ascii="Menlo" w:eastAsia="宋体" w:hAnsi="Menlo" w:cs="Menlo"/>
+          <w:color w:val="D4D4D4"/>
+          <w:kern w:val="0"/>
+          <w:sz w:val="18"/>
+          <w:szCs w:val="18"/>
+        </w:rPr>
+        <w:t xml:space="preserve"> == </w:t>
+      </w:r>
+      <w:r>
+        <w:rPr>
+          <w:rFonts w:ascii="Menlo" w:eastAsia="宋体" w:hAnsi="Menlo" w:cs="Menlo"/>
+          <w:color w:val="B5CEA8"/>
+          <w:kern w:val="0"/>
+          <w:sz w:val="18"/>
+          <w:szCs w:val="18"/>
+        </w:rPr>
+        <w:t>0</w:t>
+      </w:r>
+      <w:r>
+        <w:rPr>
+          <w:rFonts w:ascii="Menlo" w:eastAsia="宋体" w:hAnsi="Menlo" w:cs="Menlo"/>
+          <w:color w:val="D4D4D4"/>
+          <w:kern w:val="0"/>
+          <w:sz w:val="18"/>
+          <w:szCs w:val="18"/>
+        </w:rPr>
+        <w:t xml:space="preserve">, </w:t>
+      </w:r>
+      <w:r>
+        <w:rPr>
+          <w:rFonts w:ascii="Menlo" w:eastAsia="宋体" w:hAnsi="Menlo" w:cs="Menlo"/>
+          <w:color w:val="CE9178"/>
+          <w:kern w:val="0"/>
+          <w:sz w:val="18"/>
+          <w:szCs w:val="18"/>
+        </w:rPr>
+        <w:t>'cannot call main when preRun functions remain to be called'</w:t>
+      </w:r>
+      <w:r>
+        <w:rPr>
+          <w:rFonts w:ascii="Menlo" w:eastAsia="宋体" w:hAnsi="Menlo" w:cs="Menlo"/>
+          <w:color w:val="D4D4D4"/>
+          <w:kern w:val="0"/>
+          <w:sz w:val="18"/>
+          <w:szCs w:val="18"/>
+        </w:rPr>
+        <w:t>);</w:t>
+      </w:r>
+    </w:p>
+    <w:p>
+      <w:pPr>
+        <w:widowControl/>
+        <w:shd w:val="clear" w:color="auto" w:fill="1E1E1E"/>
+        <w:spacing w:line="270" w:lineRule="atLeast"/>
+        <w:jc w:val="left"/>
+        <w:rPr>
+          <w:rFonts w:ascii="Menlo" w:eastAsia="宋体" w:hAnsi="Menlo" w:cs="Menlo"/>
+          <w:color w:val="D4D4D4"/>
+          <w:kern w:val="0"/>
+          <w:sz w:val="18"/>
+          <w:szCs w:val="18"/>
+        </w:rPr>
+      </w:pPr>
+    </w:p>
+    <w:p>
+      <w:pPr>
+        <w:widowControl/>
+        <w:shd w:val="clear" w:color="auto" w:fill="1E1E1E"/>
+        <w:spacing w:line="270" w:lineRule="atLeast"/>
+        <w:jc w:val="left"/>
+        <w:rPr>
+          <w:rFonts w:ascii="Menlo" w:eastAsia="宋体" w:hAnsi="Menlo" w:cs="Menlo"/>
+          <w:color w:val="D4D4D4"/>
+          <w:kern w:val="0"/>
+          <w:sz w:val="18"/>
+          <w:szCs w:val="18"/>
+        </w:rPr>
+      </w:pPr>
+      <w:r>
+        <w:rPr>
+          <w:rFonts w:ascii="Menlo" w:eastAsia="宋体" w:hAnsi="Menlo" w:cs="Menlo"/>
+          <w:color w:val="D4D4D4"/>
+          <w:kern w:val="0"/>
+          <w:sz w:val="18"/>
+          <w:szCs w:val="18"/>
+        </w:rPr>
+        <w:t xml:space="preserve">  args = args || [];</w:t>
+      </w:r>
+    </w:p>
+    <w:p>
+      <w:pPr>
+        <w:widowControl/>
+        <w:shd w:val="clear" w:color="auto" w:fill="1E1E1E"/>
+        <w:spacing w:line="270" w:lineRule="atLeast"/>
+        <w:jc w:val="left"/>
+        <w:rPr>
+          <w:rFonts w:ascii="Menlo" w:eastAsia="宋体" w:hAnsi="Menlo" w:cs="Menlo"/>
+          <w:color w:val="D4D4D4"/>
+          <w:kern w:val="0"/>
+          <w:sz w:val="18"/>
+          <w:szCs w:val="18"/>
+        </w:rPr>
+      </w:pPr>
+    </w:p>
+    <w:p>
+      <w:pPr>
+        <w:widowControl/>
+        <w:shd w:val="clear" w:color="auto" w:fill="1E1E1E"/>
+        <w:spacing w:line="270" w:lineRule="atLeast"/>
+        <w:jc w:val="left"/>
+        <w:rPr>
+          <w:rFonts w:ascii="Menlo" w:eastAsia="宋体" w:hAnsi="Menlo" w:cs="Menlo"/>
+          <w:color w:val="D4D4D4"/>
+          <w:kern w:val="0"/>
+          <w:sz w:val="18"/>
+          <w:szCs w:val="18"/>
+        </w:rPr>
+      </w:pPr>
+      <w:r>
+        <w:rPr>
+          <w:rFonts w:ascii="Menlo" w:eastAsia="宋体" w:hAnsi="Menlo" w:cs="Menlo"/>
+          <w:color w:val="D4D4D4"/>
+          <w:kern w:val="0"/>
+          <w:sz w:val="18"/>
+          <w:szCs w:val="18"/>
+        </w:rPr>
+        <w:t xml:space="preserve">  </w:t>
+      </w:r>
+      <w:r>
+        <w:rPr>
+          <w:rFonts w:ascii="Menlo" w:eastAsia="宋体" w:hAnsi="Menlo" w:cs="Menlo"/>
+          <w:color w:val="DCDCAA"/>
+          <w:kern w:val="0"/>
+          <w:sz w:val="18"/>
+          <w:szCs w:val="18"/>
+        </w:rPr>
+        <w:t>ensureInitRuntime</w:t>
+      </w:r>
+      <w:r>
+        <w:rPr>
+          <w:rFonts w:ascii="Menlo" w:eastAsia="宋体" w:hAnsi="Menlo" w:cs="Menlo"/>
+          <w:color w:val="D4D4D4"/>
+          <w:kern w:val="0"/>
+          <w:sz w:val="18"/>
+          <w:szCs w:val="18"/>
+        </w:rPr>
+        <w:t>();</w:t>
+      </w:r>
+    </w:p>
+    <w:p>
+      <w:pPr>
+        <w:widowControl/>
+        <w:shd w:val="clear" w:color="auto" w:fill="1E1E1E"/>
+        <w:spacing w:line="270" w:lineRule="atLeast"/>
+        <w:jc w:val="left"/>
+        <w:rPr>
+          <w:rFonts w:ascii="Menlo" w:eastAsia="宋体" w:hAnsi="Menlo" w:cs="Menlo"/>
+          <w:color w:val="D4D4D4"/>
+          <w:kern w:val="0"/>
+          <w:sz w:val="18"/>
+          <w:szCs w:val="18"/>
+        </w:rPr>
+      </w:pPr>
+    </w:p>
+    <w:p>
+      <w:pPr>
+        <w:widowControl/>
+        <w:shd w:val="clear" w:color="auto" w:fill="1E1E1E"/>
+        <w:spacing w:line="270" w:lineRule="atLeast"/>
+        <w:jc w:val="left"/>
+        <w:rPr>
+          <w:rFonts w:ascii="Menlo" w:eastAsia="宋体" w:hAnsi="Menlo" w:cs="Menlo"/>
+          <w:color w:val="D4D4D4"/>
+          <w:kern w:val="0"/>
+          <w:sz w:val="18"/>
+          <w:szCs w:val="18"/>
+        </w:rPr>
+      </w:pPr>
+      <w:r>
+        <w:rPr>
+          <w:rFonts w:ascii="Menlo" w:eastAsia="宋体" w:hAnsi="Menlo" w:cs="Menlo"/>
+          <w:color w:val="D4D4D4"/>
+          <w:kern w:val="0"/>
+          <w:sz w:val="18"/>
+          <w:szCs w:val="18"/>
+        </w:rPr>
+        <w:t xml:space="preserve">  </w:t>
+      </w:r>
+      <w:r>
+        <w:rPr>
+          <w:rFonts w:ascii="Menlo" w:eastAsia="宋体" w:hAnsi="Menlo" w:cs="Menlo"/>
+          <w:color w:val="569CD6"/>
+          <w:kern w:val="0"/>
+          <w:sz w:val="18"/>
+          <w:szCs w:val="18"/>
+        </w:rPr>
+        <w:t>var</w:t>
+      </w:r>
+      <w:r>
+        <w:rPr>
+          <w:rFonts w:ascii="Menlo" w:eastAsia="宋体" w:hAnsi="Menlo" w:cs="Menlo"/>
+          <w:color w:val="D4D4D4"/>
+          <w:kern w:val="0"/>
+          <w:sz w:val="18"/>
+          <w:szCs w:val="18"/>
+        </w:rPr>
+        <w:t xml:space="preserve"> argc = </w:t>
+      </w:r>
+      <w:r>
+        <w:rPr>
+          <w:rFonts w:ascii="Menlo" w:eastAsia="宋体" w:hAnsi="Menlo" w:cs="Menlo"/>
+          <w:color w:val="9CDCFE"/>
+          <w:kern w:val="0"/>
+          <w:sz w:val="18"/>
+          <w:szCs w:val="18"/>
+        </w:rPr>
+        <w:t>args</w:t>
+      </w:r>
+      <w:r>
+        <w:rPr>
+          <w:rFonts w:ascii="Menlo" w:eastAsia="宋体" w:hAnsi="Menlo" w:cs="Menlo"/>
+          <w:color w:val="D4D4D4"/>
+          <w:kern w:val="0"/>
+          <w:sz w:val="18"/>
+          <w:szCs w:val="18"/>
+        </w:rPr>
+        <w:t>.</w:t>
+      </w:r>
+      <w:r>
+        <w:rPr>
+          <w:rFonts w:ascii="Menlo" w:eastAsia="宋体" w:hAnsi="Menlo" w:cs="Menlo"/>
+          <w:color w:val="9CDCFE"/>
+          <w:kern w:val="0"/>
+          <w:sz w:val="18"/>
+          <w:szCs w:val="18"/>
+        </w:rPr>
+        <w:t>length</w:t>
+      </w:r>
+      <w:r>
+        <w:rPr>
+          <w:rFonts w:ascii="Menlo" w:eastAsia="宋体" w:hAnsi="Menlo" w:cs="Menlo"/>
+          <w:color w:val="D4D4D4"/>
+          <w:kern w:val="0"/>
+          <w:sz w:val="18"/>
+          <w:szCs w:val="18"/>
+        </w:rPr>
+        <w:t>+</w:t>
+      </w:r>
+      <w:r>
+        <w:rPr>
+          <w:rFonts w:ascii="Menlo" w:eastAsia="宋体" w:hAnsi="Menlo" w:cs="Menlo"/>
+          <w:color w:val="B5CEA8"/>
+          <w:kern w:val="0"/>
+          <w:sz w:val="18"/>
+          <w:szCs w:val="18"/>
+        </w:rPr>
+        <w:t>1</w:t>
+      </w:r>
+      <w:r>
+        <w:rPr>
+          <w:rFonts w:ascii="Menlo" w:eastAsia="宋体" w:hAnsi="Menlo" w:cs="Menlo"/>
+          <w:color w:val="D4D4D4"/>
+          <w:kern w:val="0"/>
+          <w:sz w:val="18"/>
+          <w:szCs w:val="18"/>
+        </w:rPr>
+        <w:t>;</w:t>
+      </w:r>
+    </w:p>
+    <w:p>
+      <w:pPr>
+        <w:widowControl/>
+        <w:shd w:val="clear" w:color="auto" w:fill="1E1E1E"/>
+        <w:spacing w:line="270" w:lineRule="atLeast"/>
+        <w:jc w:val="left"/>
+        <w:rPr>
+          <w:rFonts w:ascii="Menlo" w:eastAsia="宋体" w:hAnsi="Menlo" w:cs="Menlo"/>
+          <w:color w:val="D4D4D4"/>
+          <w:kern w:val="0"/>
+          <w:sz w:val="18"/>
+          <w:szCs w:val="18"/>
+        </w:rPr>
+      </w:pPr>
+      <w:r>
+        <w:rPr>
+          <w:rFonts w:ascii="Menlo" w:eastAsia="宋体" w:hAnsi="Menlo" w:cs="Menlo"/>
+          <w:color w:val="D4D4D4"/>
+          <w:kern w:val="0"/>
+          <w:sz w:val="18"/>
+          <w:szCs w:val="18"/>
+        </w:rPr>
+        <w:t xml:space="preserve">  </w:t>
+      </w:r>
+      <w:r>
+        <w:rPr>
+          <w:rFonts w:ascii="Menlo" w:eastAsia="宋体" w:hAnsi="Menlo" w:cs="Menlo"/>
+          <w:color w:val="569CD6"/>
+          <w:kern w:val="0"/>
+          <w:sz w:val="18"/>
+          <w:szCs w:val="18"/>
+        </w:rPr>
+        <w:t>var</w:t>
+      </w:r>
+      <w:r>
+        <w:rPr>
+          <w:rFonts w:ascii="Menlo" w:eastAsia="宋体" w:hAnsi="Menlo" w:cs="Menlo"/>
+          <w:color w:val="D4D4D4"/>
+          <w:kern w:val="0"/>
+          <w:sz w:val="18"/>
+          <w:szCs w:val="18"/>
+        </w:rPr>
+        <w:t xml:space="preserve"> argv = </w:t>
+      </w:r>
+      <w:r>
+        <w:rPr>
+          <w:rFonts w:ascii="Menlo" w:eastAsia="宋体" w:hAnsi="Menlo" w:cs="Menlo"/>
+          <w:color w:val="DCDCAA"/>
+          <w:kern w:val="0"/>
+          <w:sz w:val="18"/>
+          <w:szCs w:val="18"/>
+        </w:rPr>
+        <w:t>stackAlloc</w:t>
+      </w:r>
+      <w:r>
+        <w:rPr>
+          <w:rFonts w:ascii="Menlo" w:eastAsia="宋体" w:hAnsi="Menlo" w:cs="Menlo"/>
+          <w:color w:val="D4D4D4"/>
+          <w:kern w:val="0"/>
+          <w:sz w:val="18"/>
+          <w:szCs w:val="18"/>
+        </w:rPr>
+        <w:t xml:space="preserve">((argc + </w:t>
+      </w:r>
+      <w:r>
+        <w:rPr>
+          <w:rFonts w:ascii="Menlo" w:eastAsia="宋体" w:hAnsi="Menlo" w:cs="Menlo"/>
+          <w:color w:val="B5CEA8"/>
+          <w:kern w:val="0"/>
+          <w:sz w:val="18"/>
+          <w:szCs w:val="18"/>
+        </w:rPr>
+        <w:t>1</w:t>
+      </w:r>
+      <w:r>
+        <w:rPr>
+          <w:rFonts w:ascii="Menlo" w:eastAsia="宋体" w:hAnsi="Menlo" w:cs="Menlo"/>
+          <w:color w:val="D4D4D4"/>
+          <w:kern w:val="0"/>
+          <w:sz w:val="18"/>
+          <w:szCs w:val="18"/>
+        </w:rPr>
+        <w:t xml:space="preserve">) * </w:t>
+      </w:r>
+      <w:r>
+        <w:rPr>
+          <w:rFonts w:ascii="Menlo" w:eastAsia="宋体" w:hAnsi="Menlo" w:cs="Menlo"/>
+          <w:color w:val="B5CEA8"/>
+          <w:kern w:val="0"/>
+          <w:sz w:val="18"/>
+          <w:szCs w:val="18"/>
+        </w:rPr>
+        <w:t>4</w:t>
+      </w:r>
+      <w:r>
+        <w:rPr>
+          <w:rFonts w:ascii="Menlo" w:eastAsia="宋体" w:hAnsi="Menlo" w:cs="Menlo"/>
+          <w:color w:val="D4D4D4"/>
+          <w:kern w:val="0"/>
+          <w:sz w:val="18"/>
+          <w:szCs w:val="18"/>
+        </w:rPr>
+        <w:t>);</w:t>
+      </w:r>
+    </w:p>
+    <w:p>
+      <w:pPr>
+        <w:widowControl/>
+        <w:shd w:val="clear" w:color="auto" w:fill="1E1E1E"/>
+        <w:spacing w:line="270" w:lineRule="atLeast"/>
+        <w:jc w:val="left"/>
+        <w:rPr>
+          <w:rFonts w:ascii="Menlo" w:eastAsia="宋体" w:hAnsi="Menlo" w:cs="Menlo"/>
+          <w:color w:val="D4D4D4"/>
+          <w:kern w:val="0"/>
+          <w:sz w:val="18"/>
+          <w:szCs w:val="18"/>
+        </w:rPr>
+      </w:pPr>
+      <w:r>
+        <w:rPr>
+          <w:rFonts w:ascii="Menlo" w:eastAsia="宋体" w:hAnsi="Menlo" w:cs="Menlo"/>
+          <w:color w:val="D4D4D4"/>
+          <w:kern w:val="0"/>
+          <w:sz w:val="18"/>
+          <w:szCs w:val="18"/>
+        </w:rPr>
+        <w:t xml:space="preserve">  HEAP32[argv &gt;&gt; </w:t>
+      </w:r>
+      <w:r>
+        <w:rPr>
+          <w:rFonts w:ascii="Menlo" w:eastAsia="宋体" w:hAnsi="Menlo" w:cs="Menlo"/>
+          <w:color w:val="B5CEA8"/>
+          <w:kern w:val="0"/>
+          <w:sz w:val="18"/>
+          <w:szCs w:val="18"/>
+        </w:rPr>
+        <w:t>2</w:t>
+      </w:r>
+      <w:r>
+        <w:rPr>
+          <w:rFonts w:ascii="Menlo" w:eastAsia="宋体" w:hAnsi="Menlo" w:cs="Menlo"/>
+          <w:color w:val="D4D4D4"/>
+          <w:kern w:val="0"/>
+          <w:sz w:val="18"/>
+          <w:szCs w:val="18"/>
+        </w:rPr>
+        <w:t xml:space="preserve">] = </w:t>
+      </w:r>
+      <w:r>
+        <w:rPr>
+          <w:rFonts w:ascii="Menlo" w:eastAsia="宋体" w:hAnsi="Menlo" w:cs="Menlo"/>
+          <w:color w:val="DCDCAA"/>
+          <w:kern w:val="0"/>
+          <w:sz w:val="18"/>
+          <w:szCs w:val="18"/>
+        </w:rPr>
+        <w:t>allocateUTF8OnStack</w:t>
+      </w:r>
+      <w:r>
+        <w:rPr>
+          <w:rFonts w:ascii="Menlo" w:eastAsia="宋体" w:hAnsi="Menlo" w:cs="Menlo"/>
+          <w:color w:val="D4D4D4"/>
+          <w:kern w:val="0"/>
+          <w:sz w:val="18"/>
+          <w:szCs w:val="18"/>
+        </w:rPr>
+        <w:t>(Module[</w:t>
+      </w:r>
+      <w:r>
+        <w:rPr>
+          <w:rFonts w:ascii="Menlo" w:eastAsia="宋体" w:hAnsi="Menlo" w:cs="Menlo"/>
+          <w:color w:val="CE9178"/>
+          <w:kern w:val="0"/>
+          <w:sz w:val="18"/>
+          <w:szCs w:val="18"/>
+        </w:rPr>
+        <w:t>'thisProgram'</w:t>
+      </w:r>
+      <w:r>
+        <w:rPr>
+          <w:rFonts w:ascii="Menlo" w:eastAsia="宋体" w:hAnsi="Menlo" w:cs="Menlo"/>
+          <w:color w:val="D4D4D4"/>
+          <w:kern w:val="0"/>
+          <w:sz w:val="18"/>
+          <w:szCs w:val="18"/>
+        </w:rPr>
+        <w:t>]);</w:t>
+      </w:r>
+    </w:p>
+    <w:p>
+      <w:pPr>
+        <w:widowControl/>
+        <w:shd w:val="clear" w:color="auto" w:fill="1E1E1E"/>
+        <w:spacing w:line="270" w:lineRule="atLeast"/>
+        <w:jc w:val="left"/>
+        <w:rPr>
+          <w:rFonts w:ascii="Menlo" w:eastAsia="宋体" w:hAnsi="Menlo" w:cs="Menlo"/>
+          <w:color w:val="D4D4D4"/>
+          <w:kern w:val="0"/>
+          <w:sz w:val="18"/>
+          <w:szCs w:val="18"/>
+        </w:rPr>
+      </w:pPr>
+      <w:r>
+        <w:rPr>
+          <w:rFonts w:ascii="Menlo" w:eastAsia="宋体" w:hAnsi="Menlo" w:cs="Menlo"/>
+          <w:color w:val="D4D4D4"/>
+          <w:kern w:val="0"/>
+          <w:sz w:val="18"/>
+          <w:szCs w:val="18"/>
+        </w:rPr>
+        <w:t xml:space="preserve">  </w:t>
+      </w:r>
+      <w:r>
+        <w:rPr>
+          <w:rFonts w:ascii="Menlo" w:eastAsia="宋体" w:hAnsi="Menlo" w:cs="Menlo"/>
+          <w:color w:val="C586C0"/>
+          <w:kern w:val="0"/>
+          <w:sz w:val="18"/>
+          <w:szCs w:val="18"/>
+        </w:rPr>
+        <w:t>for</w:t>
+      </w:r>
+      <w:r>
+        <w:rPr>
+          <w:rFonts w:ascii="Menlo" w:eastAsia="宋体" w:hAnsi="Menlo" w:cs="Menlo"/>
+          <w:color w:val="D4D4D4"/>
+          <w:kern w:val="0"/>
+          <w:sz w:val="18"/>
+          <w:szCs w:val="18"/>
+        </w:rPr>
+        <w:t xml:space="preserve"> (</w:t>
+      </w:r>
+      <w:r>
+        <w:rPr>
+          <w:rFonts w:ascii="Menlo" w:eastAsia="宋体" w:hAnsi="Menlo" w:cs="Menlo"/>
+          <w:color w:val="569CD6"/>
+          <w:kern w:val="0"/>
+          <w:sz w:val="18"/>
+          <w:szCs w:val="18"/>
+        </w:rPr>
+        <w:t>var</w:t>
+      </w:r>
+      <w:r>
+        <w:rPr>
+          <w:rFonts w:ascii="Menlo" w:eastAsia="宋体" w:hAnsi="Menlo" w:cs="Menlo"/>
+          <w:color w:val="D4D4D4"/>
+          <w:kern w:val="0"/>
+          <w:sz w:val="18"/>
+          <w:szCs w:val="18"/>
+        </w:rPr>
+        <w:t xml:space="preserve"> i = </w:t>
+      </w:r>
+      <w:r>
+        <w:rPr>
+          <w:rFonts w:ascii="Menlo" w:eastAsia="宋体" w:hAnsi="Menlo" w:cs="Menlo"/>
+          <w:color w:val="B5CEA8"/>
+          <w:kern w:val="0"/>
+          <w:sz w:val="18"/>
+          <w:szCs w:val="18"/>
+        </w:rPr>
+        <w:t>1</w:t>
+      </w:r>
+      <w:r>
+        <w:rPr>
+          <w:rFonts w:ascii="Menlo" w:eastAsia="宋体" w:hAnsi="Menlo" w:cs="Menlo"/>
+          <w:color w:val="D4D4D4"/>
+          <w:kern w:val="0"/>
+          <w:sz w:val="18"/>
+          <w:szCs w:val="18"/>
+        </w:rPr>
+        <w:t>; i &lt; argc; i++) {</w:t>
+      </w:r>
+    </w:p>
+    <w:p>
+      <w:pPr>
+        <w:widowControl/>
+        <w:shd w:val="clear" w:color="auto" w:fill="1E1E1E"/>
+        <w:spacing w:line="270" w:lineRule="atLeast"/>
+        <w:jc w:val="left"/>
+        <w:rPr>
+          <w:rFonts w:ascii="Menlo" w:eastAsia="宋体" w:hAnsi="Menlo" w:cs="Menlo"/>
+          <w:color w:val="D4D4D4"/>
+          <w:kern w:val="0"/>
+          <w:sz w:val="18"/>
+          <w:szCs w:val="18"/>
+        </w:rPr>
+      </w:pPr>
+      <w:r>
+        <w:rPr>
+          <w:rFonts w:ascii="Menlo" w:eastAsia="宋体" w:hAnsi="Menlo" w:cs="Menlo"/>
+          <w:color w:val="D4D4D4"/>
+          <w:kern w:val="0"/>
+          <w:sz w:val="18"/>
+          <w:szCs w:val="18"/>
+        </w:rPr>
+        <w:t xml:space="preserve">    HEAP32[(argv &gt;&gt; </w:t>
+      </w:r>
+      <w:r>
+        <w:rPr>
+          <w:rFonts w:ascii="Menlo" w:eastAsia="宋体" w:hAnsi="Menlo" w:cs="Menlo"/>
+          <w:color w:val="B5CEA8"/>
+          <w:kern w:val="0"/>
+          <w:sz w:val="18"/>
+          <w:szCs w:val="18"/>
+        </w:rPr>
+        <w:t>2</w:t>
+      </w:r>
+      <w:r>
+        <w:rPr>
+          <w:rFonts w:ascii="Menlo" w:eastAsia="宋体" w:hAnsi="Menlo" w:cs="Menlo"/>
+          <w:color w:val="D4D4D4"/>
+          <w:kern w:val="0"/>
+          <w:sz w:val="18"/>
+          <w:szCs w:val="18"/>
+        </w:rPr>
+        <w:t xml:space="preserve">) + i] = </w:t>
+      </w:r>
+      <w:r>
+        <w:rPr>
+          <w:rFonts w:ascii="Menlo" w:eastAsia="宋体" w:hAnsi="Menlo" w:cs="Menlo"/>
+          <w:color w:val="DCDCAA"/>
+          <w:kern w:val="0"/>
+          <w:sz w:val="18"/>
+          <w:szCs w:val="18"/>
+        </w:rPr>
+        <w:t>allocateUTF8OnStack</w:t>
+      </w:r>
+      <w:r>
+        <w:rPr>
+          <w:rFonts w:ascii="Menlo" w:eastAsia="宋体" w:hAnsi="Menlo" w:cs="Menlo"/>
+          <w:color w:val="D4D4D4"/>
+          <w:kern w:val="0"/>
+          <w:sz w:val="18"/>
+          <w:szCs w:val="18"/>
+        </w:rPr>
+        <w:t xml:space="preserve">(args[i - </w:t>
+      </w:r>
+      <w:r>
+        <w:rPr>
+          <w:rFonts w:ascii="Menlo" w:eastAsia="宋体" w:hAnsi="Menlo" w:cs="Menlo"/>
+          <w:color w:val="B5CEA8"/>
+          <w:kern w:val="0"/>
+          <w:sz w:val="18"/>
+          <w:szCs w:val="18"/>
+        </w:rPr>
+        <w:t>1</w:t>
+      </w:r>
+      <w:r>
+        <w:rPr>
+          <w:rFonts w:ascii="Menlo" w:eastAsia="宋体" w:hAnsi="Menlo" w:cs="Menlo"/>
+          <w:color w:val="D4D4D4"/>
+          <w:kern w:val="0"/>
+          <w:sz w:val="18"/>
+          <w:szCs w:val="18"/>
+        </w:rPr>
+        <w:t>]);</w:t>
+      </w:r>
+    </w:p>
+    <w:p>
+      <w:pPr>
+        <w:widowControl/>
+        <w:shd w:val="clear" w:color="auto" w:fill="1E1E1E"/>
+        <w:spacing w:line="270" w:lineRule="atLeast"/>
+        <w:jc w:val="left"/>
+        <w:rPr>
+          <w:rFonts w:ascii="Menlo" w:eastAsia="宋体" w:hAnsi="Menlo" w:cs="Menlo"/>
+          <w:color w:val="D4D4D4"/>
+          <w:kern w:val="0"/>
+          <w:sz w:val="18"/>
+          <w:szCs w:val="18"/>
+        </w:rPr>
+      </w:pPr>
+      <w:r>
+        <w:rPr>
+          <w:rFonts w:ascii="Menlo" w:eastAsia="宋体" w:hAnsi="Menlo" w:cs="Menlo"/>
+          <w:color w:val="D4D4D4"/>
+          <w:kern w:val="0"/>
+          <w:sz w:val="18"/>
+          <w:szCs w:val="18"/>
+        </w:rPr>
+        <w:t xml:space="preserve">  }</w:t>
+      </w:r>
+    </w:p>
+    <w:p>
+      <w:pPr>
+        <w:widowControl/>
+        <w:shd w:val="clear" w:color="auto" w:fill="1E1E1E"/>
+        <w:spacing w:line="270" w:lineRule="atLeast"/>
+        <w:jc w:val="left"/>
+        <w:rPr>
+          <w:rFonts w:ascii="Menlo" w:eastAsia="宋体" w:hAnsi="Menlo" w:cs="Menlo"/>
+          <w:color w:val="D4D4D4"/>
+          <w:kern w:val="0"/>
+          <w:sz w:val="18"/>
+          <w:szCs w:val="18"/>
+        </w:rPr>
+      </w:pPr>
+      <w:r>
+        <w:rPr>
+          <w:rFonts w:ascii="Menlo" w:eastAsia="宋体" w:hAnsi="Menlo" w:cs="Menlo"/>
+          <w:color w:val="D4D4D4"/>
+          <w:kern w:val="0"/>
+          <w:sz w:val="18"/>
+          <w:szCs w:val="18"/>
+        </w:rPr>
+        <w:t xml:space="preserve">  HEAP32[(argv &gt;&gt; </w:t>
+      </w:r>
+      <w:r>
+        <w:rPr>
+          <w:rFonts w:ascii="Menlo" w:eastAsia="宋体" w:hAnsi="Menlo" w:cs="Menlo"/>
+          <w:color w:val="B5CEA8"/>
+          <w:kern w:val="0"/>
+          <w:sz w:val="18"/>
+          <w:szCs w:val="18"/>
+        </w:rPr>
+        <w:t>2</w:t>
+      </w:r>
+      <w:r>
+        <w:rPr>
+          <w:rFonts w:ascii="Menlo" w:eastAsia="宋体" w:hAnsi="Menlo" w:cs="Menlo"/>
+          <w:color w:val="D4D4D4"/>
+          <w:kern w:val="0"/>
+          <w:sz w:val="18"/>
+          <w:szCs w:val="18"/>
+        </w:rPr>
+        <w:t xml:space="preserve">) + argc] = </w:t>
+      </w:r>
+      <w:r>
+        <w:rPr>
+          <w:rFonts w:ascii="Menlo" w:eastAsia="宋体" w:hAnsi="Menlo" w:cs="Menlo"/>
+          <w:color w:val="B5CEA8"/>
+          <w:kern w:val="0"/>
+          <w:sz w:val="18"/>
+          <w:szCs w:val="18"/>
+        </w:rPr>
+        <w:t>0</w:t>
+      </w:r>
+      <w:r>
+        <w:rPr>
+          <w:rFonts w:ascii="Menlo" w:eastAsia="宋体" w:hAnsi="Menlo" w:cs="Menlo"/>
+          <w:color w:val="D4D4D4"/>
+          <w:kern w:val="0"/>
+          <w:sz w:val="18"/>
+          <w:szCs w:val="18"/>
+        </w:rPr>
+        <w:t>;</w:t>
+      </w:r>
+    </w:p>
+    <w:p>
+      <w:pPr>
+        <w:widowControl/>
+        <w:shd w:val="clear" w:color="auto" w:fill="1E1E1E"/>
+        <w:spacing w:after="240" w:line="270" w:lineRule="atLeast"/>
+        <w:jc w:val="left"/>
+        <w:rPr>
+          <w:rFonts w:ascii="Menlo" w:eastAsia="宋体" w:hAnsi="Menlo" w:cs="Menlo"/>
+          <w:color w:val="D4D4D4"/>
+          <w:kern w:val="0"/>
+          <w:sz w:val="18"/>
+          <w:szCs w:val="18"/>
+        </w:rPr>
+      </w:pPr>
+    </w:p>
+    <w:p>
+      <w:pPr>
+        <w:widowControl/>
+        <w:shd w:val="clear" w:color="auto" w:fill="1E1E1E"/>
+        <w:spacing w:line="270" w:lineRule="atLeast"/>
+        <w:jc w:val="left"/>
+        <w:rPr>
+          <w:rFonts w:ascii="Menlo" w:eastAsia="宋体" w:hAnsi="Menlo" w:cs="Menlo"/>
+          <w:color w:val="D4D4D4"/>
+          <w:kern w:val="0"/>
+          <w:sz w:val="18"/>
+          <w:szCs w:val="18"/>
+        </w:rPr>
+      </w:pPr>
+      <w:r>
+        <w:rPr>
+          <w:rFonts w:ascii="Menlo" w:eastAsia="宋体" w:hAnsi="Menlo" w:cs="Menlo"/>
+          <w:color w:val="D4D4D4"/>
+          <w:kern w:val="0"/>
+          <w:sz w:val="18"/>
+          <w:szCs w:val="18"/>
+        </w:rPr>
+        <w:t xml:space="preserve">  </w:t>
+      </w:r>
+      <w:r>
+        <w:rPr>
+          <w:rFonts w:ascii="Menlo" w:eastAsia="宋体" w:hAnsi="Menlo" w:cs="Menlo"/>
+          <w:color w:val="C586C0"/>
+          <w:kern w:val="0"/>
+          <w:sz w:val="18"/>
+          <w:szCs w:val="18"/>
+        </w:rPr>
+        <w:t>try</w:t>
+      </w:r>
+      <w:r>
+        <w:rPr>
+          <w:rFonts w:ascii="Menlo" w:eastAsia="宋体" w:hAnsi="Menlo" w:cs="Menlo"/>
+          <w:color w:val="D4D4D4"/>
+          <w:kern w:val="0"/>
+          <w:sz w:val="18"/>
+          <w:szCs w:val="18"/>
+        </w:rPr>
+        <w:t xml:space="preserve"> {</w:t>
+      </w:r>
+    </w:p>
+    <w:p>
+      <w:pPr>
+        <w:widowControl/>
+        <w:shd w:val="clear" w:color="auto" w:fill="1E1E1E"/>
+        <w:spacing w:line="270" w:lineRule="atLeast"/>
+        <w:jc w:val="left"/>
+        <w:rPr>
+          <w:rFonts w:ascii="Menlo" w:eastAsia="宋体" w:hAnsi="Menlo" w:cs="Menlo"/>
+          <w:color w:val="D4D4D4"/>
+          <w:kern w:val="0"/>
+          <w:sz w:val="18"/>
+          <w:szCs w:val="18"/>
+        </w:rPr>
+      </w:pPr>
+    </w:p>
+    <w:p>
+      <w:pPr>
+        <w:widowControl/>
+        <w:shd w:val="clear" w:color="auto" w:fill="1E1E1E"/>
+        <w:spacing w:line="270" w:lineRule="atLeast"/>
+        <w:jc w:val="left"/>
+        <w:rPr>
+          <w:rFonts w:ascii="Menlo" w:eastAsia="宋体" w:hAnsi="Menlo" w:cs="Menlo"/>
+          <w:color w:val="D4D4D4"/>
+          <w:kern w:val="0"/>
+          <w:sz w:val="18"/>
+          <w:szCs w:val="18"/>
+        </w:rPr>
+      </w:pPr>
+      <w:r>
+        <w:rPr>
+          <w:rFonts w:ascii="Menlo" w:eastAsia="宋体" w:hAnsi="Menlo" w:cs="Menlo"/>
+          <w:color w:val="D4D4D4"/>
+          <w:kern w:val="0"/>
+          <w:sz w:val="18"/>
+          <w:szCs w:val="18"/>
+        </w:rPr>
+        <w:t xml:space="preserve">    </w:t>
+      </w:r>
+      <w:r>
+        <w:rPr>
+          <w:rFonts w:ascii="Menlo" w:eastAsia="宋体" w:hAnsi="Menlo" w:cs="Menlo"/>
+          <w:color w:val="569CD6"/>
+          <w:kern w:val="0"/>
+          <w:sz w:val="18"/>
+          <w:szCs w:val="18"/>
+        </w:rPr>
+        <w:t>var</w:t>
+      </w:r>
+      <w:r>
+        <w:rPr>
+          <w:rFonts w:ascii="Menlo" w:eastAsia="宋体" w:hAnsi="Menlo" w:cs="Menlo"/>
+          <w:color w:val="D4D4D4"/>
+          <w:kern w:val="0"/>
+          <w:sz w:val="18"/>
+          <w:szCs w:val="18"/>
+        </w:rPr>
+        <w:t xml:space="preserve"> ret = Module[</w:t>
+      </w:r>
+      <w:r>
+        <w:rPr>
+          <w:rFonts w:ascii="Menlo" w:eastAsia="宋体" w:hAnsi="Menlo" w:cs="Menlo"/>
+          <w:color w:val="CE9178"/>
+          <w:kern w:val="0"/>
+          <w:sz w:val="18"/>
+          <w:szCs w:val="18"/>
+        </w:rPr>
+        <w:t>'_main'</w:t>
+      </w:r>
+      <w:r>
+        <w:rPr>
+          <w:rFonts w:ascii="Menlo" w:eastAsia="宋体" w:hAnsi="Menlo" w:cs="Menlo"/>
+          <w:color w:val="D4D4D4"/>
+          <w:kern w:val="0"/>
+          <w:sz w:val="18"/>
+          <w:szCs w:val="18"/>
+        </w:rPr>
+        <w:t xml:space="preserve">](argc, argv, </w:t>
+      </w:r>
+      <w:r>
+        <w:rPr>
+          <w:rFonts w:ascii="Menlo" w:eastAsia="宋体" w:hAnsi="Menlo" w:cs="Menlo"/>
+          <w:color w:val="B5CEA8"/>
+          <w:kern w:val="0"/>
+          <w:sz w:val="18"/>
+          <w:szCs w:val="18"/>
+        </w:rPr>
+        <w:t>0</w:t>
+      </w:r>
+      <w:r>
+        <w:rPr>
+          <w:rFonts w:ascii="Menlo" w:eastAsia="宋体" w:hAnsi="Menlo" w:cs="Menlo"/>
+          <w:color w:val="D4D4D4"/>
+          <w:kern w:val="0"/>
+          <w:sz w:val="18"/>
+          <w:szCs w:val="18"/>
+        </w:rPr>
+        <w:t>);</w:t>
+      </w:r>
+    </w:p>
+    <w:p>
+      <w:pPr>
+        <w:widowControl/>
+        <w:shd w:val="clear" w:color="auto" w:fill="1E1E1E"/>
+        <w:spacing w:after="240" w:line="270" w:lineRule="atLeast"/>
+        <w:jc w:val="left"/>
+        <w:rPr>
+          <w:rFonts w:ascii="Menlo" w:eastAsia="宋体" w:hAnsi="Menlo" w:cs="Menlo"/>
+          <w:color w:val="D4D4D4"/>
+          <w:kern w:val="0"/>
+          <w:sz w:val="18"/>
+          <w:szCs w:val="18"/>
+        </w:rPr>
+      </w:pPr>
+    </w:p>
+    <w:p>
+      <w:pPr>
+        <w:widowControl/>
+        <w:shd w:val="clear" w:color="auto" w:fill="1E1E1E"/>
+        <w:spacing w:line="270" w:lineRule="atLeast"/>
+        <w:jc w:val="left"/>
+        <w:rPr>
+          <w:rFonts w:ascii="Menlo" w:eastAsia="宋体" w:hAnsi="Menlo" w:cs="Menlo"/>
+          <w:color w:val="D4D4D4"/>
+          <w:kern w:val="0"/>
+          <w:sz w:val="18"/>
+          <w:szCs w:val="18"/>
+        </w:rPr>
+      </w:pPr>
+      <w:r>
+        <w:rPr>
+          <w:rFonts w:ascii="Menlo" w:eastAsia="宋体" w:hAnsi="Menlo" w:cs="Menlo"/>
+          <w:color w:val="D4D4D4"/>
+          <w:kern w:val="0"/>
+          <w:sz w:val="18"/>
+          <w:szCs w:val="18"/>
+        </w:rPr>
+        <w:t xml:space="preserve">    </w:t>
+      </w:r>
+      <w:r>
+        <w:rPr>
+          <w:rFonts w:ascii="Menlo" w:eastAsia="宋体" w:hAnsi="Menlo" w:cs="Menlo"/>
+          <w:color w:val="608B4E"/>
+          <w:kern w:val="0"/>
+          <w:sz w:val="18"/>
+          <w:szCs w:val="18"/>
+        </w:rPr>
+        <w:t>// if we're not running an evented main loop, it's time to exit</w:t>
+      </w:r>
+    </w:p>
+    <w:p>
+      <w:pPr>
+        <w:widowControl/>
+        <w:shd w:val="clear" w:color="auto" w:fill="1E1E1E"/>
+        <w:spacing w:line="270" w:lineRule="atLeast"/>
+        <w:jc w:val="left"/>
+        <w:rPr>
+          <w:rFonts w:ascii="Menlo" w:eastAsia="宋体" w:hAnsi="Menlo" w:cs="Menlo"/>
+          <w:color w:val="D4D4D4"/>
+          <w:kern w:val="0"/>
+          <w:sz w:val="18"/>
+          <w:szCs w:val="18"/>
+        </w:rPr>
+      </w:pPr>
+      <w:r>
+        <w:rPr>
+          <w:rFonts w:ascii="Menlo" w:eastAsia="宋体" w:hAnsi="Menlo" w:cs="Menlo"/>
+          <w:color w:val="D4D4D4"/>
+          <w:kern w:val="0"/>
+          <w:sz w:val="18"/>
+          <w:szCs w:val="18"/>
+        </w:rPr>
+        <w:t xml:space="preserve">      </w:t>
+      </w:r>
+      <w:r>
+        <w:rPr>
+          <w:rFonts w:ascii="Menlo" w:eastAsia="宋体" w:hAnsi="Menlo" w:cs="Menlo"/>
+          <w:color w:val="DCDCAA"/>
+          <w:kern w:val="0"/>
+          <w:sz w:val="18"/>
+          <w:szCs w:val="18"/>
+        </w:rPr>
+        <w:t>exit</w:t>
+      </w:r>
+      <w:r>
+        <w:rPr>
+          <w:rFonts w:ascii="Menlo" w:eastAsia="宋体" w:hAnsi="Menlo" w:cs="Menlo"/>
+          <w:color w:val="D4D4D4"/>
+          <w:kern w:val="0"/>
+          <w:sz w:val="18"/>
+          <w:szCs w:val="18"/>
+        </w:rPr>
+        <w:t xml:space="preserve">(ret, </w:t>
+      </w:r>
+      <w:r>
+        <w:rPr>
+          <w:rFonts w:ascii="Menlo" w:eastAsia="宋体" w:hAnsi="Menlo" w:cs="Menlo"/>
+          <w:color w:val="608B4E"/>
+          <w:kern w:val="0"/>
+          <w:sz w:val="18"/>
+          <w:szCs w:val="18"/>
+        </w:rPr>
+        <w:t>/* implicit = */</w:t>
+      </w:r>
+      <w:r>
+        <w:rPr>
+          <w:rFonts w:ascii="Menlo" w:eastAsia="宋体" w:hAnsi="Menlo" w:cs="Menlo"/>
+          <w:color w:val="D4D4D4"/>
+          <w:kern w:val="0"/>
+          <w:sz w:val="18"/>
+          <w:szCs w:val="18"/>
+        </w:rPr>
+        <w:t xml:space="preserve"> </w:t>
+      </w:r>
+      <w:r>
+        <w:rPr>
+          <w:rFonts w:ascii="Menlo" w:eastAsia="宋体" w:hAnsi="Menlo" w:cs="Menlo"/>
+          <w:color w:val="569CD6"/>
+          <w:kern w:val="0"/>
+          <w:sz w:val="18"/>
+          <w:szCs w:val="18"/>
+        </w:rPr>
+        <w:t>true</w:t>
+      </w:r>
+      <w:r>
+        <w:rPr>
+          <w:rFonts w:ascii="Menlo" w:eastAsia="宋体" w:hAnsi="Menlo" w:cs="Menlo"/>
+          <w:color w:val="D4D4D4"/>
+          <w:kern w:val="0"/>
+          <w:sz w:val="18"/>
+          <w:szCs w:val="18"/>
+        </w:rPr>
+        <w:t>);</w:t>
+      </w:r>
+    </w:p>
+    <w:p>
+      <w:pPr>
+        <w:widowControl/>
+        <w:shd w:val="clear" w:color="auto" w:fill="1E1E1E"/>
+        <w:spacing w:line="270" w:lineRule="atLeast"/>
+        <w:jc w:val="left"/>
+        <w:rPr>
+          <w:rFonts w:ascii="Menlo" w:eastAsia="宋体" w:hAnsi="Menlo" w:cs="Menlo"/>
+          <w:color w:val="D4D4D4"/>
+          <w:kern w:val="0"/>
+          <w:sz w:val="18"/>
+          <w:szCs w:val="18"/>
+        </w:rPr>
+      </w:pPr>
+      <w:r>
+        <w:rPr>
+          <w:rFonts w:ascii="Menlo" w:eastAsia="宋体" w:hAnsi="Menlo" w:cs="Menlo"/>
+          <w:color w:val="D4D4D4"/>
+          <w:kern w:val="0"/>
+          <w:sz w:val="18"/>
+          <w:szCs w:val="18"/>
+        </w:rPr>
+        <w:t xml:space="preserve">  }</w:t>
+      </w:r>
+    </w:p>
+    <w:p>
+      <w:pPr>
+        <w:widowControl/>
+        <w:shd w:val="clear" w:color="auto" w:fill="1E1E1E"/>
+        <w:spacing w:line="270" w:lineRule="atLeast"/>
+        <w:jc w:val="left"/>
+        <w:rPr>
+          <w:rFonts w:ascii="Menlo" w:eastAsia="宋体" w:hAnsi="Menlo" w:cs="Menlo"/>
+          <w:color w:val="D4D4D4"/>
+          <w:kern w:val="0"/>
+          <w:sz w:val="18"/>
+          <w:szCs w:val="18"/>
+        </w:rPr>
+      </w:pPr>
+      <w:r>
+        <w:rPr>
+          <w:rFonts w:ascii="Menlo" w:eastAsia="宋体" w:hAnsi="Menlo" w:cs="Menlo"/>
+          <w:color w:val="D4D4D4"/>
+          <w:kern w:val="0"/>
+          <w:sz w:val="18"/>
+          <w:szCs w:val="18"/>
+        </w:rPr>
+        <w:t xml:space="preserve">  </w:t>
+      </w:r>
+      <w:r>
+        <w:rPr>
+          <w:rFonts w:ascii="Menlo" w:eastAsia="宋体" w:hAnsi="Menlo" w:cs="Menlo"/>
+          <w:color w:val="C586C0"/>
+          <w:kern w:val="0"/>
+          <w:sz w:val="18"/>
+          <w:szCs w:val="18"/>
+        </w:rPr>
+        <w:t>catch</w:t>
+      </w:r>
+      <w:r>
+        <w:rPr>
+          <w:rFonts w:ascii="Menlo" w:eastAsia="宋体" w:hAnsi="Menlo" w:cs="Menlo"/>
+          <w:color w:val="D4D4D4"/>
+          <w:kern w:val="0"/>
+          <w:sz w:val="18"/>
+          <w:szCs w:val="18"/>
+        </w:rPr>
+        <w:t>(e) {</w:t>
+      </w:r>
+    </w:p>
+    <w:p>
+      <w:pPr>
+        <w:widowControl/>
+        <w:shd w:val="clear" w:color="auto" w:fill="1E1E1E"/>
+        <w:spacing w:line="270" w:lineRule="atLeast"/>
+        <w:jc w:val="left"/>
+        <w:rPr>
+          <w:rFonts w:ascii="Menlo" w:eastAsia="宋体" w:hAnsi="Menlo" w:cs="Menlo"/>
+          <w:color w:val="D4D4D4"/>
+          <w:kern w:val="0"/>
+          <w:sz w:val="18"/>
+          <w:szCs w:val="18"/>
+        </w:rPr>
+      </w:pPr>
+      <w:r>
+        <w:rPr>
+          <w:rFonts w:ascii="Menlo" w:eastAsia="宋体" w:hAnsi="Menlo" w:cs="Menlo"/>
+          <w:color w:val="D4D4D4"/>
+          <w:kern w:val="0"/>
+          <w:sz w:val="18"/>
+          <w:szCs w:val="18"/>
+        </w:rPr>
+        <w:t xml:space="preserve">    </w:t>
+      </w:r>
+      <w:r>
+        <w:rPr>
+          <w:rFonts w:ascii="Menlo" w:eastAsia="宋体" w:hAnsi="Menlo" w:cs="Menlo"/>
+          <w:color w:val="C586C0"/>
+          <w:kern w:val="0"/>
+          <w:sz w:val="18"/>
+          <w:szCs w:val="18"/>
+        </w:rPr>
+        <w:t>if</w:t>
+      </w:r>
+      <w:r>
+        <w:rPr>
+          <w:rFonts w:ascii="Menlo" w:eastAsia="宋体" w:hAnsi="Menlo" w:cs="Menlo"/>
+          <w:color w:val="D4D4D4"/>
+          <w:kern w:val="0"/>
+          <w:sz w:val="18"/>
+          <w:szCs w:val="18"/>
+        </w:rPr>
+        <w:t xml:space="preserve"> (e </w:t>
+      </w:r>
+      <w:r>
+        <w:rPr>
+          <w:rFonts w:ascii="Menlo" w:eastAsia="宋体" w:hAnsi="Menlo" w:cs="Menlo"/>
+          <w:color w:val="569CD6"/>
+          <w:kern w:val="0"/>
+          <w:sz w:val="18"/>
+          <w:szCs w:val="18"/>
+        </w:rPr>
+        <w:t>instanceof</w:t>
+      </w:r>
+      <w:r>
+        <w:rPr>
+          <w:rFonts w:ascii="Menlo" w:eastAsia="宋体" w:hAnsi="Menlo" w:cs="Menlo"/>
+          <w:color w:val="D4D4D4"/>
+          <w:kern w:val="0"/>
+          <w:sz w:val="18"/>
+          <w:szCs w:val="18"/>
+        </w:rPr>
+        <w:t xml:space="preserve"> ExitStatus) {</w:t>
+      </w:r>
+    </w:p>
+    <w:p>
+      <w:pPr>
+        <w:widowControl/>
+        <w:shd w:val="clear" w:color="auto" w:fill="1E1E1E"/>
+        <w:spacing w:line="270" w:lineRule="atLeast"/>
+        <w:jc w:val="left"/>
+        <w:rPr>
+          <w:rFonts w:ascii="Menlo" w:eastAsia="宋体" w:hAnsi="Menlo" w:cs="Menlo"/>
+          <w:color w:val="D4D4D4"/>
+          <w:kern w:val="0"/>
+          <w:sz w:val="18"/>
+          <w:szCs w:val="18"/>
+        </w:rPr>
+      </w:pPr>
+      <w:r>
+        <w:rPr>
+          <w:rFonts w:ascii="Menlo" w:eastAsia="宋体" w:hAnsi="Menlo" w:cs="Menlo"/>
+          <w:color w:val="D4D4D4"/>
+          <w:kern w:val="0"/>
+          <w:sz w:val="18"/>
+          <w:szCs w:val="18"/>
+        </w:rPr>
+        <w:t xml:space="preserve">      </w:t>
+      </w:r>
+      <w:r>
+        <w:rPr>
+          <w:rFonts w:ascii="Menlo" w:eastAsia="宋体" w:hAnsi="Menlo" w:cs="Menlo"/>
+          <w:color w:val="608B4E"/>
+          <w:kern w:val="0"/>
+          <w:sz w:val="18"/>
+          <w:szCs w:val="18"/>
+        </w:rPr>
+        <w:t>// exit() throws this once it's done to make sure execution</w:t>
+      </w:r>
+    </w:p>
+    <w:p>
+      <w:pPr>
+        <w:widowControl/>
+        <w:shd w:val="clear" w:color="auto" w:fill="1E1E1E"/>
+        <w:spacing w:line="270" w:lineRule="atLeast"/>
+        <w:jc w:val="left"/>
+        <w:rPr>
+          <w:rFonts w:ascii="Menlo" w:eastAsia="宋体" w:hAnsi="Menlo" w:cs="Menlo"/>
+          <w:color w:val="D4D4D4"/>
+          <w:kern w:val="0"/>
+          <w:sz w:val="18"/>
+          <w:szCs w:val="18"/>
+        </w:rPr>
+      </w:pPr>
+      <w:r>
+        <w:rPr>
+          <w:rFonts w:ascii="Menlo" w:eastAsia="宋体" w:hAnsi="Menlo" w:cs="Menlo"/>
+          <w:color w:val="D4D4D4"/>
+          <w:kern w:val="0"/>
+          <w:sz w:val="18"/>
+          <w:szCs w:val="18"/>
+        </w:rPr>
+        <w:t xml:space="preserve">      </w:t>
+      </w:r>
+      <w:r>
+        <w:rPr>
+          <w:rFonts w:ascii="Menlo" w:eastAsia="宋体" w:hAnsi="Menlo" w:cs="Menlo"/>
+          <w:color w:val="608B4E"/>
+          <w:kern w:val="0"/>
+          <w:sz w:val="18"/>
+          <w:szCs w:val="18"/>
+        </w:rPr>
+        <w:t>// has been stopped completely</w:t>
+      </w:r>
+    </w:p>
+    <w:p>
+      <w:pPr>
+        <w:widowControl/>
+        <w:shd w:val="clear" w:color="auto" w:fill="1E1E1E"/>
+        <w:spacing w:line="270" w:lineRule="atLeast"/>
+        <w:jc w:val="left"/>
+        <w:rPr>
+          <w:rFonts w:ascii="Menlo" w:eastAsia="宋体" w:hAnsi="Menlo" w:cs="Menlo"/>
+          <w:color w:val="D4D4D4"/>
+          <w:kern w:val="0"/>
+          <w:sz w:val="18"/>
+          <w:szCs w:val="18"/>
+        </w:rPr>
+      </w:pPr>
+      <w:r>
+        <w:rPr>
+          <w:rFonts w:ascii="Menlo" w:eastAsia="宋体" w:hAnsi="Menlo" w:cs="Menlo"/>
+          <w:color w:val="D4D4D4"/>
+          <w:kern w:val="0"/>
+          <w:sz w:val="18"/>
+          <w:szCs w:val="18"/>
+        </w:rPr>
+        <w:t xml:space="preserve">      </w:t>
+      </w:r>
+      <w:r>
+        <w:rPr>
+          <w:rFonts w:ascii="Menlo" w:eastAsia="宋体" w:hAnsi="Menlo" w:cs="Menlo"/>
+          <w:color w:val="C586C0"/>
+          <w:kern w:val="0"/>
+          <w:sz w:val="18"/>
+          <w:szCs w:val="18"/>
+        </w:rPr>
+        <w:t>return</w:t>
+      </w:r>
+      <w:r>
+        <w:rPr>
+          <w:rFonts w:ascii="Menlo" w:eastAsia="宋体" w:hAnsi="Menlo" w:cs="Menlo"/>
+          <w:color w:val="D4D4D4"/>
+          <w:kern w:val="0"/>
+          <w:sz w:val="18"/>
+          <w:szCs w:val="18"/>
+        </w:rPr>
+        <w:t>;</w:t>
+      </w:r>
+    </w:p>
+    <w:p>
+      <w:pPr>
+        <w:widowControl/>
+        <w:shd w:val="clear" w:color="auto" w:fill="1E1E1E"/>
+        <w:spacing w:line="270" w:lineRule="atLeast"/>
+        <w:jc w:val="left"/>
+        <w:rPr>
+          <w:rFonts w:ascii="Menlo" w:eastAsia="宋体" w:hAnsi="Menlo" w:cs="Menlo"/>
+          <w:color w:val="D4D4D4"/>
+          <w:kern w:val="0"/>
+          <w:sz w:val="18"/>
+          <w:szCs w:val="18"/>
+        </w:rPr>
+      </w:pPr>
+      <w:r>
+        <w:rPr>
+          <w:rFonts w:ascii="Menlo" w:eastAsia="宋体" w:hAnsi="Menlo" w:cs="Menlo"/>
+          <w:color w:val="D4D4D4"/>
+          <w:kern w:val="0"/>
+          <w:sz w:val="18"/>
+          <w:szCs w:val="18"/>
+        </w:rPr>
+        <w:t xml:space="preserve">    } </w:t>
+      </w:r>
+      <w:r>
+        <w:rPr>
+          <w:rFonts w:ascii="Menlo" w:eastAsia="宋体" w:hAnsi="Menlo" w:cs="Menlo"/>
+          <w:color w:val="C586C0"/>
+          <w:kern w:val="0"/>
+          <w:sz w:val="18"/>
+          <w:szCs w:val="18"/>
+        </w:rPr>
+        <w:t>else</w:t>
+      </w:r>
+      <w:r>
+        <w:rPr>
+          <w:rFonts w:ascii="Menlo" w:eastAsia="宋体" w:hAnsi="Menlo" w:cs="Menlo"/>
+          <w:color w:val="D4D4D4"/>
+          <w:kern w:val="0"/>
+          <w:sz w:val="18"/>
+          <w:szCs w:val="18"/>
+        </w:rPr>
+        <w:t xml:space="preserve"> </w:t>
+      </w:r>
+      <w:r>
+        <w:rPr>
+          <w:rFonts w:ascii="Menlo" w:eastAsia="宋体" w:hAnsi="Menlo" w:cs="Menlo"/>
+          <w:color w:val="C586C0"/>
+          <w:kern w:val="0"/>
+          <w:sz w:val="18"/>
+          <w:szCs w:val="18"/>
+        </w:rPr>
+        <w:t>if</w:t>
+      </w:r>
+      <w:r>
+        <w:rPr>
+          <w:rFonts w:ascii="Menlo" w:eastAsia="宋体" w:hAnsi="Menlo" w:cs="Menlo"/>
+          <w:color w:val="D4D4D4"/>
+          <w:kern w:val="0"/>
+          <w:sz w:val="18"/>
+          <w:szCs w:val="18"/>
+        </w:rPr>
+        <w:t xml:space="preserve"> (e == </w:t>
+      </w:r>
+      <w:r>
+        <w:rPr>
+          <w:rFonts w:ascii="Menlo" w:eastAsia="宋体" w:hAnsi="Menlo" w:cs="Menlo"/>
+          <w:color w:val="CE9178"/>
+          <w:kern w:val="0"/>
+          <w:sz w:val="18"/>
+          <w:szCs w:val="18"/>
+        </w:rPr>
+        <w:t>'SimulateInfiniteLoop'</w:t>
+      </w:r>
+      <w:r>
+        <w:rPr>
+          <w:rFonts w:ascii="Menlo" w:eastAsia="宋体" w:hAnsi="Menlo" w:cs="Menlo"/>
+          <w:color w:val="D4D4D4"/>
+          <w:kern w:val="0"/>
+          <w:sz w:val="18"/>
+          <w:szCs w:val="18"/>
+        </w:rPr>
+        <w:t>) {</w:t>
+      </w:r>
+    </w:p>
+    <w:p>
+      <w:pPr>
+        <w:widowControl/>
+        <w:shd w:val="clear" w:color="auto" w:fill="1E1E1E"/>
+        <w:spacing w:line="270" w:lineRule="atLeast"/>
+        <w:jc w:val="left"/>
+        <w:rPr>
+          <w:rFonts w:ascii="Menlo" w:eastAsia="宋体" w:hAnsi="Menlo" w:cs="Menlo"/>
+          <w:color w:val="D4D4D4"/>
+          <w:kern w:val="0"/>
+          <w:sz w:val="18"/>
+          <w:szCs w:val="18"/>
+        </w:rPr>
+      </w:pPr>
+      <w:r>
+        <w:rPr>
+          <w:rFonts w:ascii="Menlo" w:eastAsia="宋体" w:hAnsi="Menlo" w:cs="Menlo"/>
+          <w:color w:val="D4D4D4"/>
+          <w:kern w:val="0"/>
+          <w:sz w:val="18"/>
+          <w:szCs w:val="18"/>
+        </w:rPr>
+        <w:t xml:space="preserve">      </w:t>
+      </w:r>
+      <w:r>
+        <w:rPr>
+          <w:rFonts w:ascii="Menlo" w:eastAsia="宋体" w:hAnsi="Menlo" w:cs="Menlo"/>
+          <w:color w:val="608B4E"/>
+          <w:kern w:val="0"/>
+          <w:sz w:val="18"/>
+          <w:szCs w:val="18"/>
+        </w:rPr>
+        <w:t>// running an evented main loop, don't immediately exit</w:t>
+      </w:r>
+    </w:p>
+    <w:p>
+      <w:pPr>
+        <w:widowControl/>
+        <w:shd w:val="clear" w:color="auto" w:fill="1E1E1E"/>
+        <w:spacing w:line="270" w:lineRule="atLeast"/>
+        <w:jc w:val="left"/>
+        <w:rPr>
+          <w:rFonts w:ascii="Menlo" w:eastAsia="宋体" w:hAnsi="Menlo" w:cs="Menlo"/>
+          <w:color w:val="D4D4D4"/>
+          <w:kern w:val="0"/>
+          <w:sz w:val="18"/>
+          <w:szCs w:val="18"/>
+        </w:rPr>
+      </w:pPr>
+      <w:r>
+        <w:rPr>
+          <w:rFonts w:ascii="Menlo" w:eastAsia="宋体" w:hAnsi="Menlo" w:cs="Menlo"/>
+          <w:color w:val="D4D4D4"/>
+          <w:kern w:val="0"/>
+          <w:sz w:val="18"/>
+          <w:szCs w:val="18"/>
+        </w:rPr>
+        <w:t xml:space="preserve">      Module[</w:t>
+      </w:r>
+      <w:r>
+        <w:rPr>
+          <w:rFonts w:ascii="Menlo" w:eastAsia="宋体" w:hAnsi="Menlo" w:cs="Menlo"/>
+          <w:color w:val="CE9178"/>
+          <w:kern w:val="0"/>
+          <w:sz w:val="18"/>
+          <w:szCs w:val="18"/>
+        </w:rPr>
+        <w:t>'noExitRuntime'</w:t>
+      </w:r>
+      <w:r>
+        <w:rPr>
+          <w:rFonts w:ascii="Menlo" w:eastAsia="宋体" w:hAnsi="Menlo" w:cs="Menlo"/>
+          <w:color w:val="D4D4D4"/>
+          <w:kern w:val="0"/>
+          <w:sz w:val="18"/>
+          <w:szCs w:val="18"/>
+        </w:rPr>
+        <w:t xml:space="preserve">] = </w:t>
+      </w:r>
+      <w:r>
+        <w:rPr>
+          <w:rFonts w:ascii="Menlo" w:eastAsia="宋体" w:hAnsi="Menlo" w:cs="Menlo"/>
+          <w:color w:val="569CD6"/>
+          <w:kern w:val="0"/>
+          <w:sz w:val="18"/>
+          <w:szCs w:val="18"/>
+        </w:rPr>
+        <w:t>true</w:t>
+      </w:r>
+      <w:r>
+        <w:rPr>
+          <w:rFonts w:ascii="Menlo" w:eastAsia="宋体" w:hAnsi="Menlo" w:cs="Menlo"/>
+          <w:color w:val="D4D4D4"/>
+          <w:kern w:val="0"/>
+          <w:sz w:val="18"/>
+          <w:szCs w:val="18"/>
+        </w:rPr>
+        <w:t>;</w:t>
+      </w:r>
+    </w:p>
+    <w:p>
+      <w:pPr>
+        <w:widowControl/>
+        <w:shd w:val="clear" w:color="auto" w:fill="1E1E1E"/>
+        <w:spacing w:line="270" w:lineRule="atLeast"/>
+        <w:jc w:val="left"/>
+        <w:rPr>
+          <w:rFonts w:ascii="Menlo" w:eastAsia="宋体" w:hAnsi="Menlo" w:cs="Menlo"/>
+          <w:color w:val="D4D4D4"/>
+          <w:kern w:val="0"/>
+          <w:sz w:val="18"/>
+          <w:szCs w:val="18"/>
+        </w:rPr>
+      </w:pPr>
+      <w:r>
+        <w:rPr>
+          <w:rFonts w:ascii="Menlo" w:eastAsia="宋体" w:hAnsi="Menlo" w:cs="Menlo"/>
+          <w:color w:val="D4D4D4"/>
+          <w:kern w:val="0"/>
+          <w:sz w:val="18"/>
+          <w:szCs w:val="18"/>
+        </w:rPr>
+        <w:t xml:space="preserve">      </w:t>
+      </w:r>
+      <w:r>
+        <w:rPr>
+          <w:rFonts w:ascii="Menlo" w:eastAsia="宋体" w:hAnsi="Menlo" w:cs="Menlo"/>
+          <w:color w:val="C586C0"/>
+          <w:kern w:val="0"/>
+          <w:sz w:val="18"/>
+          <w:szCs w:val="18"/>
+        </w:rPr>
+        <w:t>return</w:t>
+      </w:r>
+      <w:r>
+        <w:rPr>
+          <w:rFonts w:ascii="Menlo" w:eastAsia="宋体" w:hAnsi="Menlo" w:cs="Menlo"/>
+          <w:color w:val="D4D4D4"/>
+          <w:kern w:val="0"/>
+          <w:sz w:val="18"/>
+          <w:szCs w:val="18"/>
+        </w:rPr>
+        <w:t>;</w:t>
+      </w:r>
+    </w:p>
+    <w:p>
+      <w:pPr>
+        <w:widowControl/>
+        <w:shd w:val="clear" w:color="auto" w:fill="1E1E1E"/>
+        <w:spacing w:line="270" w:lineRule="atLeast"/>
+        <w:jc w:val="left"/>
+        <w:rPr>
+          <w:rFonts w:ascii="Menlo" w:eastAsia="宋体" w:hAnsi="Menlo" w:cs="Menlo"/>
+          <w:color w:val="D4D4D4"/>
+          <w:kern w:val="0"/>
+          <w:sz w:val="18"/>
+          <w:szCs w:val="18"/>
+        </w:rPr>
+      </w:pPr>
+      <w:r>
+        <w:rPr>
+          <w:rFonts w:ascii="Menlo" w:eastAsia="宋体" w:hAnsi="Menlo" w:cs="Menlo"/>
+          <w:color w:val="D4D4D4"/>
+          <w:kern w:val="0"/>
+          <w:sz w:val="18"/>
+          <w:szCs w:val="18"/>
+        </w:rPr>
+        <w:t xml:space="preserve">    } </w:t>
+      </w:r>
+      <w:r>
+        <w:rPr>
+          <w:rFonts w:ascii="Menlo" w:eastAsia="宋体" w:hAnsi="Menlo" w:cs="Menlo"/>
+          <w:color w:val="C586C0"/>
+          <w:kern w:val="0"/>
+          <w:sz w:val="18"/>
+          <w:szCs w:val="18"/>
+        </w:rPr>
+        <w:t>else</w:t>
+      </w:r>
+      <w:r>
+        <w:rPr>
+          <w:rFonts w:ascii="Menlo" w:eastAsia="宋体" w:hAnsi="Menlo" w:cs="Menlo"/>
+          <w:color w:val="D4D4D4"/>
+          <w:kern w:val="0"/>
+          <w:sz w:val="18"/>
+          <w:szCs w:val="18"/>
+        </w:rPr>
+        <w:t xml:space="preserve"> {</w:t>
+      </w:r>
+    </w:p>
+    <w:p>
+      <w:pPr>
+        <w:widowControl/>
+        <w:shd w:val="clear" w:color="auto" w:fill="1E1E1E"/>
+        <w:spacing w:line="270" w:lineRule="atLeast"/>
+        <w:jc w:val="left"/>
+        <w:rPr>
+          <w:rFonts w:ascii="Menlo" w:eastAsia="宋体" w:hAnsi="Menlo" w:cs="Menlo"/>
+          <w:color w:val="D4D4D4"/>
+          <w:kern w:val="0"/>
+          <w:sz w:val="18"/>
+          <w:szCs w:val="18"/>
+        </w:rPr>
+      </w:pPr>
+      <w:r>
+        <w:rPr>
+          <w:rFonts w:ascii="Menlo" w:eastAsia="宋体" w:hAnsi="Menlo" w:cs="Menlo"/>
+          <w:color w:val="D4D4D4"/>
+          <w:kern w:val="0"/>
+          <w:sz w:val="18"/>
+          <w:szCs w:val="18"/>
+        </w:rPr>
+        <w:t xml:space="preserve">      </w:t>
+      </w:r>
+      <w:r>
+        <w:rPr>
+          <w:rFonts w:ascii="Menlo" w:eastAsia="宋体" w:hAnsi="Menlo" w:cs="Menlo"/>
+          <w:color w:val="569CD6"/>
+          <w:kern w:val="0"/>
+          <w:sz w:val="18"/>
+          <w:szCs w:val="18"/>
+        </w:rPr>
+        <w:t>var</w:t>
+      </w:r>
+      <w:r>
+        <w:rPr>
+          <w:rFonts w:ascii="Menlo" w:eastAsia="宋体" w:hAnsi="Menlo" w:cs="Menlo"/>
+          <w:color w:val="D4D4D4"/>
+          <w:kern w:val="0"/>
+          <w:sz w:val="18"/>
+          <w:szCs w:val="18"/>
+        </w:rPr>
+        <w:t xml:space="preserve"> toLog = e;</w:t>
+      </w:r>
+    </w:p>
+    <w:p>
+      <w:pPr>
+        <w:widowControl/>
+        <w:shd w:val="clear" w:color="auto" w:fill="1E1E1E"/>
+        <w:spacing w:line="270" w:lineRule="atLeast"/>
+        <w:jc w:val="left"/>
+        <w:rPr>
+          <w:rFonts w:ascii="Menlo" w:eastAsia="宋体" w:hAnsi="Menlo" w:cs="Menlo"/>
+          <w:color w:val="D4D4D4"/>
+          <w:kern w:val="0"/>
+          <w:sz w:val="18"/>
+          <w:szCs w:val="18"/>
+        </w:rPr>
+      </w:pPr>
+      <w:r>
+        <w:rPr>
+          <w:rFonts w:ascii="Menlo" w:eastAsia="宋体" w:hAnsi="Menlo" w:cs="Menlo"/>
+          <w:color w:val="D4D4D4"/>
+          <w:kern w:val="0"/>
+          <w:sz w:val="18"/>
+          <w:szCs w:val="18"/>
+        </w:rPr>
+        <w:t xml:space="preserve">      </w:t>
+      </w:r>
+      <w:r>
+        <w:rPr>
+          <w:rFonts w:ascii="Menlo" w:eastAsia="宋体" w:hAnsi="Menlo" w:cs="Menlo"/>
+          <w:color w:val="C586C0"/>
+          <w:kern w:val="0"/>
+          <w:sz w:val="18"/>
+          <w:szCs w:val="18"/>
+        </w:rPr>
+        <w:t>if</w:t>
+      </w:r>
+      <w:r>
+        <w:rPr>
+          <w:rFonts w:ascii="Menlo" w:eastAsia="宋体" w:hAnsi="Menlo" w:cs="Menlo"/>
+          <w:color w:val="D4D4D4"/>
+          <w:kern w:val="0"/>
+          <w:sz w:val="18"/>
+          <w:szCs w:val="18"/>
+        </w:rPr>
+        <w:t xml:space="preserve"> (e &amp;&amp; typeof e === </w:t>
+      </w:r>
+      <w:r>
+        <w:rPr>
+          <w:rFonts w:ascii="Menlo" w:eastAsia="宋体" w:hAnsi="Menlo" w:cs="Menlo"/>
+          <w:color w:val="CE9178"/>
+          <w:kern w:val="0"/>
+          <w:sz w:val="18"/>
+          <w:szCs w:val="18"/>
+        </w:rPr>
+        <w:t>'object'</w:t>
+      </w:r>
+      <w:r>
+        <w:rPr>
+          <w:rFonts w:ascii="Menlo" w:eastAsia="宋体" w:hAnsi="Menlo" w:cs="Menlo"/>
+          <w:color w:val="D4D4D4"/>
+          <w:kern w:val="0"/>
+          <w:sz w:val="18"/>
+          <w:szCs w:val="18"/>
+        </w:rPr>
+        <w:t xml:space="preserve"> &amp;&amp; </w:t>
+      </w:r>
+      <w:r>
+        <w:rPr>
+          <w:rFonts w:ascii="Menlo" w:eastAsia="宋体" w:hAnsi="Menlo" w:cs="Menlo"/>
+          <w:color w:val="9CDCFE"/>
+          <w:kern w:val="0"/>
+          <w:sz w:val="18"/>
+          <w:szCs w:val="18"/>
+        </w:rPr>
+        <w:t>e</w:t>
+      </w:r>
+      <w:r>
+        <w:rPr>
+          <w:rFonts w:ascii="Menlo" w:eastAsia="宋体" w:hAnsi="Menlo" w:cs="Menlo"/>
+          <w:color w:val="D4D4D4"/>
+          <w:kern w:val="0"/>
+          <w:sz w:val="18"/>
+          <w:szCs w:val="18"/>
+        </w:rPr>
+        <w:t>.</w:t>
+      </w:r>
+      <w:r>
+        <w:rPr>
+          <w:rFonts w:ascii="Menlo" w:eastAsia="宋体" w:hAnsi="Menlo" w:cs="Menlo"/>
+          <w:color w:val="9CDCFE"/>
+          <w:kern w:val="0"/>
+          <w:sz w:val="18"/>
+          <w:szCs w:val="18"/>
+        </w:rPr>
+        <w:t>stack</w:t>
+      </w:r>
+      <w:r>
+        <w:rPr>
+          <w:rFonts w:ascii="Menlo" w:eastAsia="宋体" w:hAnsi="Menlo" w:cs="Menlo"/>
+          <w:color w:val="D4D4D4"/>
+          <w:kern w:val="0"/>
+          <w:sz w:val="18"/>
+          <w:szCs w:val="18"/>
+        </w:rPr>
+        <w:t>) {</w:t>
+      </w:r>
+    </w:p>
+    <w:p>
+      <w:pPr>
+        <w:widowControl/>
+        <w:shd w:val="clear" w:color="auto" w:fill="1E1E1E"/>
+        <w:spacing w:line="270" w:lineRule="atLeast"/>
+        <w:jc w:val="left"/>
+        <w:rPr>
+          <w:rFonts w:ascii="Menlo" w:eastAsia="宋体" w:hAnsi="Menlo" w:cs="Menlo"/>
+          <w:color w:val="D4D4D4"/>
+          <w:kern w:val="0"/>
+          <w:sz w:val="18"/>
+          <w:szCs w:val="18"/>
+        </w:rPr>
+      </w:pPr>
+      <w:r>
+        <w:rPr>
+          <w:rFonts w:ascii="Menlo" w:eastAsia="宋体" w:hAnsi="Menlo" w:cs="Menlo"/>
+          <w:color w:val="D4D4D4"/>
+          <w:kern w:val="0"/>
+          <w:sz w:val="18"/>
+          <w:szCs w:val="18"/>
+        </w:rPr>
+        <w:t xml:space="preserve">        toLog = [e, </w:t>
+      </w:r>
+      <w:r>
+        <w:rPr>
+          <w:rFonts w:ascii="Menlo" w:eastAsia="宋体" w:hAnsi="Menlo" w:cs="Menlo"/>
+          <w:color w:val="9CDCFE"/>
+          <w:kern w:val="0"/>
+          <w:sz w:val="18"/>
+          <w:szCs w:val="18"/>
+        </w:rPr>
+        <w:t>e</w:t>
+      </w:r>
+      <w:r>
+        <w:rPr>
+          <w:rFonts w:ascii="Menlo" w:eastAsia="宋体" w:hAnsi="Menlo" w:cs="Menlo"/>
+          <w:color w:val="D4D4D4"/>
+          <w:kern w:val="0"/>
+          <w:sz w:val="18"/>
+          <w:szCs w:val="18"/>
+        </w:rPr>
+        <w:t>.</w:t>
+      </w:r>
+      <w:r>
+        <w:rPr>
+          <w:rFonts w:ascii="Menlo" w:eastAsia="宋体" w:hAnsi="Menlo" w:cs="Menlo"/>
+          <w:color w:val="9CDCFE"/>
+          <w:kern w:val="0"/>
+          <w:sz w:val="18"/>
+          <w:szCs w:val="18"/>
+        </w:rPr>
+        <w:t>stack</w:t>
+      </w:r>
+      <w:r>
+        <w:rPr>
+          <w:rFonts w:ascii="Menlo" w:eastAsia="宋体" w:hAnsi="Menlo" w:cs="Menlo"/>
+          <w:color w:val="D4D4D4"/>
+          <w:kern w:val="0"/>
+          <w:sz w:val="18"/>
+          <w:szCs w:val="18"/>
+        </w:rPr>
+        <w:t>];</w:t>
+      </w:r>
+    </w:p>
+    <w:p>
+      <w:pPr>
+        <w:widowControl/>
+        <w:shd w:val="clear" w:color="auto" w:fill="1E1E1E"/>
+        <w:spacing w:line="270" w:lineRule="atLeast"/>
+        <w:jc w:val="left"/>
+        <w:rPr>
+          <w:rFonts w:ascii="Menlo" w:eastAsia="宋体" w:hAnsi="Menlo" w:cs="Menlo"/>
+          <w:color w:val="D4D4D4"/>
+          <w:kern w:val="0"/>
+          <w:sz w:val="18"/>
+          <w:szCs w:val="18"/>
+        </w:rPr>
+      </w:pPr>
+      <w:r>
+        <w:rPr>
+          <w:rFonts w:ascii="Menlo" w:eastAsia="宋体" w:hAnsi="Menlo" w:cs="Menlo"/>
+          <w:color w:val="D4D4D4"/>
+          <w:kern w:val="0"/>
+          <w:sz w:val="18"/>
+          <w:szCs w:val="18"/>
+        </w:rPr>
+        <w:t xml:space="preserve">      }</w:t>
+      </w:r>
+    </w:p>
+    <w:p>
+      <w:pPr>
+        <w:widowControl/>
+        <w:shd w:val="clear" w:color="auto" w:fill="1E1E1E"/>
+        <w:spacing w:line="270" w:lineRule="atLeast"/>
+        <w:jc w:val="left"/>
+        <w:rPr>
+          <w:rFonts w:ascii="Menlo" w:eastAsia="宋体" w:hAnsi="Menlo" w:cs="Menlo"/>
+          <w:color w:val="D4D4D4"/>
+          <w:kern w:val="0"/>
+          <w:sz w:val="18"/>
+          <w:szCs w:val="18"/>
+        </w:rPr>
+      </w:pPr>
+      <w:r>
+        <w:rPr>
+          <w:rFonts w:ascii="Menlo" w:eastAsia="宋体" w:hAnsi="Menlo" w:cs="Menlo"/>
+          <w:color w:val="D4D4D4"/>
+          <w:kern w:val="0"/>
+          <w:sz w:val="18"/>
+          <w:szCs w:val="18"/>
+        </w:rPr>
+        <w:t xml:space="preserve">      </w:t>
+      </w:r>
+      <w:r>
+        <w:rPr>
+          <w:rFonts w:ascii="Menlo" w:eastAsia="宋体" w:hAnsi="Menlo" w:cs="Menlo"/>
+          <w:color w:val="DCDCAA"/>
+          <w:kern w:val="0"/>
+          <w:sz w:val="18"/>
+          <w:szCs w:val="18"/>
+        </w:rPr>
+        <w:t>err</w:t>
+      </w:r>
+      <w:r>
+        <w:rPr>
+          <w:rFonts w:ascii="Menlo" w:eastAsia="宋体" w:hAnsi="Menlo" w:cs="Menlo"/>
+          <w:color w:val="D4D4D4"/>
+          <w:kern w:val="0"/>
+          <w:sz w:val="18"/>
+          <w:szCs w:val="18"/>
+        </w:rPr>
+        <w:t>(</w:t>
+      </w:r>
+      <w:r>
+        <w:rPr>
+          <w:rFonts w:ascii="Menlo" w:eastAsia="宋体" w:hAnsi="Menlo" w:cs="Menlo"/>
+          <w:color w:val="CE9178"/>
+          <w:kern w:val="0"/>
+          <w:sz w:val="18"/>
+          <w:szCs w:val="18"/>
+        </w:rPr>
+        <w:t>'exception thrown: '</w:t>
+      </w:r>
+      <w:r>
+        <w:rPr>
+          <w:rFonts w:ascii="Menlo" w:eastAsia="宋体" w:hAnsi="Menlo" w:cs="Menlo"/>
+          <w:color w:val="D4D4D4"/>
+          <w:kern w:val="0"/>
+          <w:sz w:val="18"/>
+          <w:szCs w:val="18"/>
+        </w:rPr>
+        <w:t xml:space="preserve"> + toLog);</w:t>
+      </w:r>
+    </w:p>
+    <w:p>
+      <w:pPr>
+        <w:widowControl/>
+        <w:shd w:val="clear" w:color="auto" w:fill="1E1E1E"/>
+        <w:spacing w:line="270" w:lineRule="atLeast"/>
+        <w:jc w:val="left"/>
+        <w:rPr>
+          <w:rFonts w:ascii="Menlo" w:eastAsia="宋体" w:hAnsi="Menlo" w:cs="Menlo"/>
+          <w:color w:val="D4D4D4"/>
+          <w:kern w:val="0"/>
+          <w:sz w:val="18"/>
+          <w:szCs w:val="18"/>
+        </w:rPr>
+      </w:pPr>
+      <w:r>
+        <w:rPr>
+          <w:rFonts w:ascii="Menlo" w:eastAsia="宋体" w:hAnsi="Menlo" w:cs="Menlo"/>
+          <w:color w:val="D4D4D4"/>
+          <w:kern w:val="0"/>
+          <w:sz w:val="18"/>
+          <w:szCs w:val="18"/>
+        </w:rPr>
+        <w:t xml:space="preserve">      Module[</w:t>
+      </w:r>
+      <w:r>
+        <w:rPr>
+          <w:rFonts w:ascii="Menlo" w:eastAsia="宋体" w:hAnsi="Menlo" w:cs="Menlo"/>
+          <w:color w:val="CE9178"/>
+          <w:kern w:val="0"/>
+          <w:sz w:val="18"/>
+          <w:szCs w:val="18"/>
+        </w:rPr>
+        <w:t>'quit'</w:t>
+      </w:r>
+      <w:r>
+        <w:rPr>
+          <w:rFonts w:ascii="Menlo" w:eastAsia="宋体" w:hAnsi="Menlo" w:cs="Menlo"/>
+          <w:color w:val="D4D4D4"/>
+          <w:kern w:val="0"/>
+          <w:sz w:val="18"/>
+          <w:szCs w:val="18"/>
+        </w:rPr>
+        <w:t>](</w:t>
+      </w:r>
+      <w:r>
+        <w:rPr>
+          <w:rFonts w:ascii="Menlo" w:eastAsia="宋体" w:hAnsi="Menlo" w:cs="Menlo"/>
+          <w:color w:val="B5CEA8"/>
+          <w:kern w:val="0"/>
+          <w:sz w:val="18"/>
+          <w:szCs w:val="18"/>
+        </w:rPr>
+        <w:t>1</w:t>
+      </w:r>
+      <w:r>
+        <w:rPr>
+          <w:rFonts w:ascii="Menlo" w:eastAsia="宋体" w:hAnsi="Menlo" w:cs="Menlo"/>
+          <w:color w:val="D4D4D4"/>
+          <w:kern w:val="0"/>
+          <w:sz w:val="18"/>
+          <w:szCs w:val="18"/>
+        </w:rPr>
+        <w:t>, e);</w:t>
+      </w:r>
+    </w:p>
+    <w:p>
+      <w:pPr>
+        <w:widowControl/>
+        <w:shd w:val="clear" w:color="auto" w:fill="1E1E1E"/>
+        <w:spacing w:line="270" w:lineRule="atLeast"/>
+        <w:jc w:val="left"/>
+        <w:rPr>
+          <w:rFonts w:ascii="Menlo" w:eastAsia="宋体" w:hAnsi="Menlo" w:cs="Menlo"/>
+          <w:color w:val="D4D4D4"/>
+          <w:kern w:val="0"/>
+          <w:sz w:val="18"/>
+          <w:szCs w:val="18"/>
+        </w:rPr>
+      </w:pPr>
+      <w:r>
+        <w:rPr>
+          <w:rFonts w:ascii="Menlo" w:eastAsia="宋体" w:hAnsi="Menlo" w:cs="Menlo"/>
+          <w:color w:val="D4D4D4"/>
+          <w:kern w:val="0"/>
+          <w:sz w:val="18"/>
+          <w:szCs w:val="18"/>
+        </w:rPr>
+        <w:t xml:space="preserve">    }</w:t>
+      </w:r>
+    </w:p>
+    <w:p>
+      <w:pPr>
+        <w:widowControl/>
+        <w:shd w:val="clear" w:color="auto" w:fill="1E1E1E"/>
+        <w:spacing w:line="270" w:lineRule="atLeast"/>
+        <w:jc w:val="left"/>
+        <w:rPr>
+          <w:rFonts w:ascii="Menlo" w:eastAsia="宋体" w:hAnsi="Menlo" w:cs="Menlo"/>
+          <w:color w:val="D4D4D4"/>
+          <w:kern w:val="0"/>
+          <w:sz w:val="18"/>
+          <w:szCs w:val="18"/>
+        </w:rPr>
+      </w:pPr>
+      <w:r>
+        <w:rPr>
+          <w:rFonts w:ascii="Menlo" w:eastAsia="宋体" w:hAnsi="Menlo" w:cs="Menlo"/>
+          <w:color w:val="D4D4D4"/>
+          <w:kern w:val="0"/>
+          <w:sz w:val="18"/>
+          <w:szCs w:val="18"/>
+        </w:rPr>
+        <w:t xml:space="preserve">  } </w:t>
+      </w:r>
+      <w:r>
+        <w:rPr>
+          <w:rFonts w:ascii="Menlo" w:eastAsia="宋体" w:hAnsi="Menlo" w:cs="Menlo"/>
+          <w:color w:val="C586C0"/>
+          <w:kern w:val="0"/>
+          <w:sz w:val="18"/>
+          <w:szCs w:val="18"/>
+        </w:rPr>
+        <w:t>finally</w:t>
+      </w:r>
+      <w:r>
+        <w:rPr>
+          <w:rFonts w:ascii="Menlo" w:eastAsia="宋体" w:hAnsi="Menlo" w:cs="Menlo"/>
+          <w:color w:val="D4D4D4"/>
+          <w:kern w:val="0"/>
+          <w:sz w:val="18"/>
+          <w:szCs w:val="18"/>
+        </w:rPr>
+        <w:t xml:space="preserve"> {</w:t>
+      </w:r>
+    </w:p>
+    <w:p>
+      <w:pPr>
+        <w:widowControl/>
+        <w:shd w:val="clear" w:color="auto" w:fill="1E1E1E"/>
+        <w:spacing w:line="270" w:lineRule="atLeast"/>
+        <w:jc w:val="left"/>
+        <w:rPr>
+          <w:rFonts w:ascii="Menlo" w:eastAsia="宋体" w:hAnsi="Menlo" w:cs="Menlo"/>
+          <w:color w:val="D4D4D4"/>
+          <w:kern w:val="0"/>
+          <w:sz w:val="18"/>
+          <w:szCs w:val="18"/>
+        </w:rPr>
+      </w:pPr>
+      <w:r>
+        <w:rPr>
+          <w:rFonts w:ascii="Menlo" w:eastAsia="宋体" w:hAnsi="Menlo" w:cs="Menlo"/>
+          <w:color w:val="D4D4D4"/>
+          <w:kern w:val="0"/>
+          <w:sz w:val="18"/>
+          <w:szCs w:val="18"/>
+        </w:rPr>
+        <w:t xml:space="preserve">    calledMain = </w:t>
+      </w:r>
+      <w:r>
+        <w:rPr>
+          <w:rFonts w:ascii="Menlo" w:eastAsia="宋体" w:hAnsi="Menlo" w:cs="Menlo"/>
+          <w:color w:val="569CD6"/>
+          <w:kern w:val="0"/>
+          <w:sz w:val="18"/>
+          <w:szCs w:val="18"/>
+        </w:rPr>
+        <w:t>true</w:t>
+      </w:r>
+      <w:r>
+        <w:rPr>
+          <w:rFonts w:ascii="Menlo" w:eastAsia="宋体" w:hAnsi="Menlo" w:cs="Menlo"/>
+          <w:color w:val="D4D4D4"/>
+          <w:kern w:val="0"/>
+          <w:sz w:val="18"/>
+          <w:szCs w:val="18"/>
+        </w:rPr>
+        <w:t>;</w:t>
+      </w:r>
+    </w:p>
+    <w:p>
+      <w:pPr>
+        <w:widowControl/>
+        <w:shd w:val="clear" w:color="auto" w:fill="1E1E1E"/>
+        <w:spacing w:line="270" w:lineRule="atLeast"/>
+        <w:jc w:val="left"/>
+        <w:rPr>
+          <w:rFonts w:ascii="Menlo" w:eastAsia="宋体" w:hAnsi="Menlo" w:cs="Menlo"/>
+          <w:color w:val="D4D4D4"/>
+          <w:kern w:val="0"/>
+          <w:sz w:val="18"/>
+          <w:szCs w:val="18"/>
+        </w:rPr>
+      </w:pPr>
+      <w:r>
+        <w:rPr>
+          <w:rFonts w:ascii="Menlo" w:eastAsia="宋体" w:hAnsi="Menlo" w:cs="Menlo"/>
+          <w:color w:val="D4D4D4"/>
+          <w:kern w:val="0"/>
+          <w:sz w:val="18"/>
+          <w:szCs w:val="18"/>
+        </w:rPr>
+        <w:t xml:space="preserve">  }</w:t>
+      </w:r>
+    </w:p>
+    <w:p>
+      <w:pPr>
+        <w:widowControl/>
+        <w:shd w:val="clear" w:color="auto" w:fill="1E1E1E"/>
+        <w:spacing w:line="270" w:lineRule="atLeast"/>
+        <w:jc w:val="left"/>
+        <w:rPr>
+          <w:rFonts w:ascii="Menlo" w:eastAsia="宋体" w:hAnsi="Menlo" w:cs="Menlo"/>
+          <w:color w:val="D4D4D4"/>
+          <w:kern w:val="0"/>
+          <w:sz w:val="18"/>
+          <w:szCs w:val="18"/>
+        </w:rPr>
+      </w:pPr>
+      <w:r>
+        <w:rPr>
+          <w:rFonts w:ascii="Menlo" w:eastAsia="宋体" w:hAnsi="Menlo" w:cs="Menlo"/>
+          <w:color w:val="D4D4D4"/>
+          <w:kern w:val="0"/>
+          <w:sz w:val="18"/>
+          <w:szCs w:val="18"/>
+        </w:rPr>
+        <w:t>}</w:t>
+      </w:r>
+    </w:p>
+    <w:p>
+      <w:pPr>
+        <w:rPr>
+          <w:rFonts w:hint="eastAsia"/>
+        </w:rPr>
+      </w:pPr>
     </w:p>
     <w:sectPr>
       <w:pgSz w:w="12240" w:h="15840"/>

</xml_diff>